<commit_message>
.war para mañana, borrado un print, documentacion
</commit_message>
<xml_diff>
--- a/Hackaton-Rendimiento.docx
+++ b/Hackaton-Rendimiento.docx
@@ -313,7 +313,7 @@
                 <w:noProof/>
                 <w:webHidden/>
               </w:rPr>
-              <w:t>12</w:t>
+              <w:t>11</w:t>
             </w:r>
             <w:r>
               <w:rPr>
@@ -382,7 +382,7 @@
                 <w:noProof/>
                 <w:webHidden/>
               </w:rPr>
-              <w:t>15</w:t>
+              <w:t>14</w:t>
             </w:r>
             <w:r>
               <w:rPr>
@@ -451,7 +451,7 @@
                 <w:noProof/>
                 <w:webHidden/>
               </w:rPr>
-              <w:t>20</w:t>
+              <w:t>18</w:t>
             </w:r>
             <w:r>
               <w:rPr>
@@ -520,7 +520,7 @@
                 <w:noProof/>
                 <w:webHidden/>
               </w:rPr>
-              <w:t>25</w:t>
+              <w:t>32</w:t>
             </w:r>
             <w:r>
               <w:rPr>
@@ -589,7 +589,7 @@
                 <w:noProof/>
                 <w:webHidden/>
               </w:rPr>
-              <w:t>27</w:t>
+              <w:t>41</w:t>
             </w:r>
             <w:r>
               <w:rPr>
@@ -871,7 +871,7 @@
           <w:lang w:val="en-US"/>
         </w:rPr>
         <w:drawing>
-          <wp:inline distT="0" distB="0" distL="0" distR="0">
+          <wp:inline distT="0" distB="0" distL="0" distR="0" wp14:anchorId="0DD88628" wp14:editId="469F621B">
             <wp:extent cx="5400040" cy="1216660"/>
             <wp:effectExtent l="0" t="0" r="0" b="2540"/>
             <wp:docPr id="68" name="Imagen 68"/>
@@ -926,7 +926,7 @@
           <w:lang w:val="en-US"/>
         </w:rPr>
         <w:drawing>
-          <wp:inline distT="0" distB="0" distL="0" distR="0">
+          <wp:inline distT="0" distB="0" distL="0" distR="0" wp14:anchorId="6B837AC6" wp14:editId="2E09FD62">
             <wp:extent cx="4168140" cy="2198762"/>
             <wp:effectExtent l="0" t="0" r="3810" b="0"/>
             <wp:docPr id="69" name="Imagen 69"/>
@@ -1026,7 +1026,7 @@
         </w:rPr>
         <w:lastRenderedPageBreak/>
         <w:drawing>
-          <wp:inline distT="0" distB="0" distL="0" distR="0">
+          <wp:inline distT="0" distB="0" distL="0" distR="0" wp14:anchorId="504A7164" wp14:editId="52ECEC88">
             <wp:extent cx="5400040" cy="2075815"/>
             <wp:effectExtent l="0" t="0" r="0" b="635"/>
             <wp:docPr id="66" name="Imagen 66"/>
@@ -1080,7 +1080,7 @@
           <w:lang w:val="en-US"/>
         </w:rPr>
         <w:drawing>
-          <wp:inline distT="0" distB="0" distL="0" distR="0">
+          <wp:inline distT="0" distB="0" distL="0" distR="0" wp14:anchorId="663B0A20" wp14:editId="02005CF9">
             <wp:extent cx="4701540" cy="3228715"/>
             <wp:effectExtent l="0" t="0" r="3810" b="0"/>
             <wp:docPr id="67" name="Imagen 67"/>
@@ -1168,7 +1168,7 @@
         </w:rPr>
         <w:lastRenderedPageBreak/>
         <w:drawing>
-          <wp:inline distT="0" distB="0" distL="0" distR="0">
+          <wp:inline distT="0" distB="0" distL="0" distR="0" wp14:anchorId="62FB6CC9" wp14:editId="62893AEE">
             <wp:extent cx="5400040" cy="2970530"/>
             <wp:effectExtent l="0" t="0" r="0" b="1270"/>
             <wp:docPr id="70" name="Imagen 70"/>
@@ -1222,7 +1222,7 @@
           <w:lang w:val="en-US"/>
         </w:rPr>
         <w:drawing>
-          <wp:inline distT="0" distB="0" distL="0" distR="0">
+          <wp:inline distT="0" distB="0" distL="0" distR="0" wp14:anchorId="45A69A1F" wp14:editId="2373730D">
             <wp:extent cx="5288913" cy="3566160"/>
             <wp:effectExtent l="0" t="0" r="7620" b="0"/>
             <wp:docPr id="71" name="Imagen 71"/>
@@ -1322,7 +1322,7 @@
           <w:lang w:val="en-US"/>
         </w:rPr>
         <w:drawing>
-          <wp:inline distT="0" distB="0" distL="0" distR="0">
+          <wp:inline distT="0" distB="0" distL="0" distR="0" wp14:anchorId="1F1180C2" wp14:editId="7D854D71">
             <wp:extent cx="5400040" cy="2047240"/>
             <wp:effectExtent l="0" t="0" r="0" b="0"/>
             <wp:docPr id="73" name="Imagen 73"/>
@@ -1376,7 +1376,7 @@
           <w:lang w:val="en-US"/>
         </w:rPr>
         <w:drawing>
-          <wp:inline distT="0" distB="0" distL="0" distR="0">
+          <wp:inline distT="0" distB="0" distL="0" distR="0" wp14:anchorId="7DF8E660" wp14:editId="50AAFAAB">
             <wp:extent cx="4849932" cy="2743200"/>
             <wp:effectExtent l="0" t="0" r="8255" b="0"/>
             <wp:docPr id="72" name="Imagen 72"/>
@@ -1456,7 +1456,7 @@
           <w:lang w:val="en-US"/>
         </w:rPr>
         <w:drawing>
-          <wp:inline distT="0" distB="0" distL="0" distR="0">
+          <wp:inline distT="0" distB="0" distL="0" distR="0" wp14:anchorId="4A5F4D75" wp14:editId="452B6B74">
             <wp:extent cx="6149350" cy="1714500"/>
             <wp:effectExtent l="0" t="0" r="3810" b="0"/>
             <wp:docPr id="74" name="Imagen 74"/>
@@ -1511,7 +1511,7 @@
         </w:rPr>
         <w:lastRenderedPageBreak/>
         <w:drawing>
-          <wp:inline distT="0" distB="0" distL="0" distR="0">
+          <wp:inline distT="0" distB="0" distL="0" distR="0" wp14:anchorId="2DC614D6" wp14:editId="231A2B76">
             <wp:extent cx="4937760" cy="3109326"/>
             <wp:effectExtent l="0" t="0" r="0" b="0"/>
             <wp:docPr id="75" name="Imagen 75"/>
@@ -1591,7 +1591,7 @@
           <w:lang w:val="en-US"/>
         </w:rPr>
         <w:drawing>
-          <wp:inline distT="0" distB="0" distL="0" distR="0">
+          <wp:inline distT="0" distB="0" distL="0" distR="0" wp14:anchorId="3E021FEA" wp14:editId="728F29DF">
             <wp:extent cx="5400040" cy="1866900"/>
             <wp:effectExtent l="0" t="0" r="0" b="0"/>
             <wp:docPr id="76" name="Imagen 76"/>
@@ -1645,7 +1645,7 @@
           <w:lang w:val="en-US"/>
         </w:rPr>
         <w:drawing>
-          <wp:inline distT="0" distB="0" distL="0" distR="0">
+          <wp:inline distT="0" distB="0" distL="0" distR="0" wp14:anchorId="7946565B" wp14:editId="1A6BD520">
             <wp:extent cx="4762500" cy="2143797"/>
             <wp:effectExtent l="0" t="0" r="0" b="8890"/>
             <wp:docPr id="77" name="Imagen 77"/>
@@ -1726,7 +1726,7 @@
         </w:rPr>
         <w:lastRenderedPageBreak/>
         <w:drawing>
-          <wp:inline distT="0" distB="0" distL="0" distR="0">
+          <wp:inline distT="0" distB="0" distL="0" distR="0" wp14:anchorId="35DBEE0A" wp14:editId="5147BF10">
             <wp:extent cx="5400040" cy="1475740"/>
             <wp:effectExtent l="0" t="0" r="0" b="0"/>
             <wp:docPr id="78" name="Imagen 78"/>
@@ -1780,7 +1780,7 @@
           <w:lang w:val="en-US"/>
         </w:rPr>
         <w:drawing>
-          <wp:inline distT="0" distB="0" distL="0" distR="0">
+          <wp:inline distT="0" distB="0" distL="0" distR="0" wp14:anchorId="4879A2F3" wp14:editId="7D6D31D2">
             <wp:extent cx="5400040" cy="3200400"/>
             <wp:effectExtent l="0" t="0" r="0" b="0"/>
             <wp:docPr id="79" name="Imagen 79"/>
@@ -1847,7 +1847,7 @@
           <w:lang w:val="en-US"/>
         </w:rPr>
         <w:drawing>
-          <wp:inline distT="0" distB="0" distL="0" distR="0">
+          <wp:inline distT="0" distB="0" distL="0" distR="0" wp14:anchorId="611D348E" wp14:editId="387621C0">
             <wp:extent cx="5932250" cy="1691640"/>
             <wp:effectExtent l="0" t="0" r="0" b="3810"/>
             <wp:docPr id="80" name="Imagen 80"/>
@@ -1902,7 +1902,7 @@
         </w:rPr>
         <w:lastRenderedPageBreak/>
         <w:drawing>
-          <wp:inline distT="0" distB="0" distL="0" distR="0">
+          <wp:inline distT="0" distB="0" distL="0" distR="0" wp14:anchorId="26F98763" wp14:editId="4DCBA320">
             <wp:extent cx="4732020" cy="2343196"/>
             <wp:effectExtent l="0" t="0" r="0" b="0"/>
             <wp:docPr id="81" name="Imagen 81"/>
@@ -1996,7 +1996,7 @@
           <w:lang w:val="en-US"/>
         </w:rPr>
         <w:drawing>
-          <wp:inline distT="0" distB="0" distL="0" distR="0">
+          <wp:inline distT="0" distB="0" distL="0" distR="0" wp14:anchorId="183DEB61" wp14:editId="1A7B992B">
             <wp:extent cx="6046618" cy="1722120"/>
             <wp:effectExtent l="0" t="0" r="0" b="0"/>
             <wp:docPr id="82" name="Imagen 82"/>
@@ -2050,7 +2050,7 @@
           <w:lang w:val="en-US"/>
         </w:rPr>
         <w:drawing>
-          <wp:inline distT="0" distB="0" distL="0" distR="0">
+          <wp:inline distT="0" distB="0" distL="0" distR="0" wp14:anchorId="12AFD18D" wp14:editId="7E06DA45">
             <wp:extent cx="5615940" cy="3012030"/>
             <wp:effectExtent l="0" t="0" r="3810" b="0"/>
             <wp:docPr id="83" name="Imagen 83"/>
@@ -2144,7 +2144,7 @@
           <w:lang w:val="en-US"/>
         </w:rPr>
         <w:drawing>
-          <wp:inline distT="0" distB="0" distL="0" distR="0">
+          <wp:inline distT="0" distB="0" distL="0" distR="0" wp14:anchorId="67F09747" wp14:editId="13E875B5">
             <wp:extent cx="5400040" cy="1649730"/>
             <wp:effectExtent l="0" t="0" r="0" b="7620"/>
             <wp:docPr id="84" name="Imagen 84"/>
@@ -2198,7 +2198,7 @@
           <w:lang w:val="en-US"/>
         </w:rPr>
         <w:drawing>
-          <wp:inline distT="0" distB="0" distL="0" distR="0">
+          <wp:inline distT="0" distB="0" distL="0" distR="0" wp14:anchorId="57F85E58" wp14:editId="6E483BA5">
             <wp:extent cx="5318760" cy="3736391"/>
             <wp:effectExtent l="0" t="0" r="0" b="0"/>
             <wp:docPr id="85" name="Imagen 85"/>
@@ -2265,7 +2265,7 @@
           <w:lang w:val="en-US"/>
         </w:rPr>
         <w:drawing>
-          <wp:inline distT="0" distB="0" distL="0" distR="0">
+          <wp:inline distT="0" distB="0" distL="0" distR="0" wp14:anchorId="64251570" wp14:editId="7DB4441F">
             <wp:extent cx="5400040" cy="1626870"/>
             <wp:effectExtent l="0" t="0" r="0" b="0"/>
             <wp:docPr id="86" name="Imagen 86"/>
@@ -2320,7 +2320,7 @@
         </w:rPr>
         <w:lastRenderedPageBreak/>
         <w:drawing>
-          <wp:inline distT="0" distB="0" distL="0" distR="0">
+          <wp:inline distT="0" distB="0" distL="0" distR="0" wp14:anchorId="07A662AF" wp14:editId="15248C26">
             <wp:extent cx="3749040" cy="2405752"/>
             <wp:effectExtent l="0" t="0" r="3810" b="0"/>
             <wp:docPr id="87" name="Imagen 87"/>
@@ -2500,19 +2500,7 @@
         <w:rPr>
           <w:lang w:val="en-US"/>
         </w:rPr>
-        <w:t xml:space="preserve">Test </w:t>
-      </w:r>
-      <w:r>
-        <w:rPr>
-          <w:lang w:val="en-US"/>
-        </w:rPr>
-        <w:t>10</w:t>
-      </w:r>
-      <w:r>
-        <w:rPr>
-          <w:lang w:val="en-US"/>
-        </w:rPr>
-        <w:t xml:space="preserve">: </w:t>
+        <w:t xml:space="preserve">Test 10: </w:t>
       </w:r>
       <w:r>
         <w:rPr>
@@ -2554,7 +2542,7 @@
           <w:lang w:val="en-US"/>
         </w:rPr>
         <w:drawing>
-          <wp:inline distT="0" distB="0" distL="0" distR="0">
+          <wp:inline distT="0" distB="0" distL="0" distR="0" wp14:anchorId="3621469A" wp14:editId="359E4FA6">
             <wp:extent cx="5310865" cy="1021080"/>
             <wp:effectExtent l="0" t="0" r="4445" b="7620"/>
             <wp:docPr id="88" name="Imagen 88"/>
@@ -2608,7 +2596,7 @@
           <w:lang w:val="en-US"/>
         </w:rPr>
         <w:drawing>
-          <wp:inline distT="0" distB="0" distL="0" distR="0">
+          <wp:inline distT="0" distB="0" distL="0" distR="0" wp14:anchorId="156254A5" wp14:editId="78560066">
             <wp:extent cx="5400040" cy="2239645"/>
             <wp:effectExtent l="0" t="0" r="0" b="8255"/>
             <wp:docPr id="89" name="Imagen 89"/>
@@ -2716,7 +2704,7 @@
           <w:lang w:val="en-US"/>
         </w:rPr>
         <w:drawing>
-          <wp:inline distT="0" distB="0" distL="0" distR="0">
+          <wp:inline distT="0" distB="0" distL="0" distR="0" wp14:anchorId="165A4DAE" wp14:editId="2162D32C">
             <wp:extent cx="5400040" cy="1094105"/>
             <wp:effectExtent l="0" t="0" r="0" b="0"/>
             <wp:docPr id="91" name="Imagen 91"/>
@@ -2771,7 +2759,7 @@
           <w:lang w:val="en-US"/>
         </w:rPr>
         <w:drawing>
-          <wp:inline distT="0" distB="0" distL="0" distR="0">
+          <wp:inline distT="0" distB="0" distL="0" distR="0" wp14:anchorId="674BF2FC" wp14:editId="67B589A2">
             <wp:extent cx="5400040" cy="2225040"/>
             <wp:effectExtent l="0" t="0" r="0" b="3810"/>
             <wp:docPr id="92" name="Imagen 92"/>
@@ -2854,7 +2842,7 @@
           <w:lang w:val="en-US"/>
         </w:rPr>
         <w:drawing>
-          <wp:inline distT="0" distB="0" distL="0" distR="0">
+          <wp:inline distT="0" distB="0" distL="0" distR="0" wp14:anchorId="3A6DEEC2" wp14:editId="266D5953">
             <wp:extent cx="5966818" cy="1089660"/>
             <wp:effectExtent l="0" t="0" r="0" b="0"/>
             <wp:docPr id="93" name="Imagen 93"/>
@@ -2909,7 +2897,7 @@
           <w:lang w:val="en-US"/>
         </w:rPr>
         <w:drawing>
-          <wp:inline distT="0" distB="0" distL="0" distR="0">
+          <wp:inline distT="0" distB="0" distL="0" distR="0" wp14:anchorId="4C089E9E" wp14:editId="01B9E899">
             <wp:extent cx="5250180" cy="2132423"/>
             <wp:effectExtent l="0" t="0" r="7620" b="1270"/>
             <wp:docPr id="94" name="Imagen 94"/>
@@ -3006,7 +2994,7 @@
           <w:lang w:val="en-US"/>
         </w:rPr>
         <w:drawing>
-          <wp:inline distT="0" distB="0" distL="0" distR="0">
+          <wp:inline distT="0" distB="0" distL="0" distR="0" wp14:anchorId="541CD6D9" wp14:editId="716B358C">
             <wp:extent cx="5400040" cy="820420"/>
             <wp:effectExtent l="0" t="0" r="0" b="0"/>
             <wp:docPr id="95" name="Imagen 95"/>
@@ -3061,7 +3049,7 @@
           <w:lang w:val="en-US"/>
         </w:rPr>
         <w:drawing>
-          <wp:inline distT="0" distB="0" distL="0" distR="0">
+          <wp:inline distT="0" distB="0" distL="0" distR="0" wp14:anchorId="38F23039" wp14:editId="3E30D7FE">
             <wp:extent cx="5501640" cy="2003596"/>
             <wp:effectExtent l="0" t="0" r="3810" b="0"/>
             <wp:docPr id="96" name="Imagen 96"/>
@@ -3144,7 +3132,7 @@
           <w:lang w:val="en-US"/>
         </w:rPr>
         <w:drawing>
-          <wp:inline distT="0" distB="0" distL="0" distR="0">
+          <wp:inline distT="0" distB="0" distL="0" distR="0" wp14:anchorId="72DB0A94" wp14:editId="5831D1C4">
             <wp:extent cx="5400040" cy="1029335"/>
             <wp:effectExtent l="0" t="0" r="0" b="0"/>
             <wp:docPr id="97" name="Imagen 97"/>
@@ -3199,7 +3187,7 @@
           <w:lang w:val="en-US"/>
         </w:rPr>
         <w:drawing>
-          <wp:inline distT="0" distB="0" distL="0" distR="0">
+          <wp:inline distT="0" distB="0" distL="0" distR="0" wp14:anchorId="0A492BBE" wp14:editId="341FBBD7">
             <wp:extent cx="4991100" cy="2054779"/>
             <wp:effectExtent l="0" t="0" r="0" b="3175"/>
             <wp:docPr id="98" name="Imagen 98"/>
@@ -3268,7 +3256,7 @@
           <w:lang w:val="en-US"/>
         </w:rPr>
         <w:drawing>
-          <wp:inline distT="0" distB="0" distL="0" distR="0">
+          <wp:inline distT="0" distB="0" distL="0" distR="0" wp14:anchorId="4075FA34" wp14:editId="090C613B">
             <wp:extent cx="5400040" cy="1028065"/>
             <wp:effectExtent l="0" t="0" r="0" b="635"/>
             <wp:docPr id="99" name="Imagen 99"/>
@@ -3324,7 +3312,7 @@
         </w:rPr>
         <w:lastRenderedPageBreak/>
         <w:drawing>
-          <wp:inline distT="0" distB="0" distL="0" distR="0">
+          <wp:inline distT="0" distB="0" distL="0" distR="0" wp14:anchorId="3AFABAB9" wp14:editId="3FDA1E14">
             <wp:extent cx="4953000" cy="2031522"/>
             <wp:effectExtent l="0" t="0" r="0" b="6985"/>
             <wp:docPr id="100" name="Imagen 100"/>
@@ -3576,7 +3564,7 @@
           <w:lang w:val="en-US"/>
         </w:rPr>
         <w:drawing>
-          <wp:inline distT="0" distB="0" distL="0" distR="0">
+          <wp:inline distT="0" distB="0" distL="0" distR="0" wp14:anchorId="2DC0BB0F" wp14:editId="55D50777">
             <wp:extent cx="6256020" cy="3394318"/>
             <wp:effectExtent l="0" t="0" r="0" b="0"/>
             <wp:docPr id="101" name="Imagen 101"/>
@@ -3663,18 +3651,18 @@
         </w:rPr>
         <w:lastRenderedPageBreak/>
         <w:drawing>
-          <wp:inline distT="0" distB="0" distL="0" distR="0">
-            <wp:extent cx="5400040" cy="2929255"/>
-            <wp:effectExtent l="0" t="0" r="0" b="4445"/>
-            <wp:docPr id="108" name="Imagen 108"/>
-            <wp:cNvGraphicFramePr>
-              <a:graphicFrameLocks xmlns:a="http://schemas.openxmlformats.org/drawingml/2006/main" noChangeAspect="1"/>
-            </wp:cNvGraphicFramePr>
-            <a:graphic xmlns:a="http://schemas.openxmlformats.org/drawingml/2006/main">
-              <a:graphicData uri="http://schemas.openxmlformats.org/drawingml/2006/picture">
-                <pic:pic xmlns:pic="http://schemas.openxmlformats.org/drawingml/2006/picture">
-                  <pic:nvPicPr>
-                    <pic:cNvPr id="108" name="Create Comment Aggregate.png"/>
+          <wp:inline distT="0" distB="0" distL="0" distR="0" wp14:anchorId="688C31FA" wp14:editId="6566242D">
+            <wp:extent cx="5400040" cy="2934970"/>
+            <wp:effectExtent l="0" t="0" r="0" b="0"/>
+            <wp:docPr id="1" name="Imagen 1"/>
+            <wp:cNvGraphicFramePr>
+              <a:graphicFrameLocks xmlns:a="http://schemas.openxmlformats.org/drawingml/2006/main" noChangeAspect="1"/>
+            </wp:cNvGraphicFramePr>
+            <a:graphic xmlns:a="http://schemas.openxmlformats.org/drawingml/2006/main">
+              <a:graphicData uri="http://schemas.openxmlformats.org/drawingml/2006/picture">
+                <pic:pic xmlns:pic="http://schemas.openxmlformats.org/drawingml/2006/picture">
+                  <pic:nvPicPr>
+                    <pic:cNvPr id="1" name="Create Comment Aggregate.png"/>
                     <pic:cNvPicPr/>
                   </pic:nvPicPr>
                   <pic:blipFill>
@@ -3692,43 +3680,43 @@
                   <pic:spPr>
                     <a:xfrm>
                       <a:off x="0" y="0"/>
-                      <a:ext cx="5400040" cy="2929255"/>
-                    </a:xfrm>
-                    <a:prstGeom prst="rect">
-                      <a:avLst/>
-                    </a:prstGeom>
-                  </pic:spPr>
-                </pic:pic>
-              </a:graphicData>
-            </a:graphic>
-          </wp:inline>
-        </w:drawing>
-      </w:r>
-    </w:p>
-    <w:p>
-      <w:pPr>
-        <w:rPr>
-          <w:lang w:val="en-US"/>
-        </w:rPr>
-      </w:pPr>
-      <w:r>
-        <w:rPr>
-          <w:noProof/>
-          <w:lang w:val="en-US"/>
-        </w:rPr>
-        <w:drawing>
-          <wp:inline distT="0" distB="0" distL="0" distR="0">
-            <wp:extent cx="5400040" cy="2927350"/>
-            <wp:effectExtent l="0" t="0" r="0" b="6350"/>
-            <wp:docPr id="109" name="Imagen 109"/>
-            <wp:cNvGraphicFramePr>
-              <a:graphicFrameLocks xmlns:a="http://schemas.openxmlformats.org/drawingml/2006/main" noChangeAspect="1"/>
-            </wp:cNvGraphicFramePr>
-            <a:graphic xmlns:a="http://schemas.openxmlformats.org/drawingml/2006/main">
-              <a:graphicData uri="http://schemas.openxmlformats.org/drawingml/2006/picture">
-                <pic:pic xmlns:pic="http://schemas.openxmlformats.org/drawingml/2006/picture">
-                  <pic:nvPicPr>
-                    <pic:cNvPr id="109" name="Create Comment Graph.png"/>
+                      <a:ext cx="5400040" cy="2934970"/>
+                    </a:xfrm>
+                    <a:prstGeom prst="rect">
+                      <a:avLst/>
+                    </a:prstGeom>
+                  </pic:spPr>
+                </pic:pic>
+              </a:graphicData>
+            </a:graphic>
+          </wp:inline>
+        </w:drawing>
+      </w:r>
+    </w:p>
+    <w:p>
+      <w:pPr>
+        <w:rPr>
+          <w:lang w:val="en-US"/>
+        </w:rPr>
+      </w:pPr>
+      <w:r>
+        <w:rPr>
+          <w:noProof/>
+          <w:lang w:val="en-US"/>
+        </w:rPr>
+        <w:drawing>
+          <wp:inline distT="0" distB="0" distL="0" distR="0" wp14:anchorId="1A86C2D1" wp14:editId="3EEC980E">
+            <wp:extent cx="5400040" cy="2927985"/>
+            <wp:effectExtent l="0" t="0" r="0" b="5715"/>
+            <wp:docPr id="2" name="Imagen 2"/>
+            <wp:cNvGraphicFramePr>
+              <a:graphicFrameLocks xmlns:a="http://schemas.openxmlformats.org/drawingml/2006/main" noChangeAspect="1"/>
+            </wp:cNvGraphicFramePr>
+            <a:graphic xmlns:a="http://schemas.openxmlformats.org/drawingml/2006/main">
+              <a:graphicData uri="http://schemas.openxmlformats.org/drawingml/2006/picture">
+                <pic:pic xmlns:pic="http://schemas.openxmlformats.org/drawingml/2006/picture">
+                  <pic:nvPicPr>
+                    <pic:cNvPr id="2" name="Create Comment Graph.png"/>
                     <pic:cNvPicPr/>
                   </pic:nvPicPr>
                   <pic:blipFill>
@@ -3746,113 +3734,38 @@
                   <pic:spPr>
                     <a:xfrm>
                       <a:off x="0" y="0"/>
-                      <a:ext cx="5400040" cy="2927350"/>
-                    </a:xfrm>
-                    <a:prstGeom prst="rect">
-                      <a:avLst/>
-                    </a:prstGeom>
-                  </pic:spPr>
-                </pic:pic>
-              </a:graphicData>
-            </a:graphic>
-          </wp:inline>
-        </w:drawing>
-      </w:r>
-    </w:p>
-    <w:p>
-      <w:pPr>
-        <w:rPr>
-          <w:lang w:val="en-US"/>
-        </w:rPr>
-      </w:pPr>
-      <w:r>
-        <w:rPr>
-          <w:lang w:val="en-US"/>
-        </w:rPr>
-        <w:t>This use case is a big problem for the system performance. For some reason, even with only 30 users the time it takes to create a comment is way too much.</w:t>
-      </w:r>
-    </w:p>
-    <w:p>
-      <w:pPr>
-        <w:rPr>
-          <w:lang w:val="en-US"/>
-        </w:rPr>
-      </w:pPr>
-      <w:r>
-        <w:rPr>
-          <w:noProof/>
-          <w:lang w:val="en-US"/>
-        </w:rPr>
-        <w:lastRenderedPageBreak/>
-        <w:drawing>
-          <wp:inline distT="0" distB="0" distL="0" distR="0">
-            <wp:extent cx="5400040" cy="3583940"/>
-            <wp:effectExtent l="0" t="0" r="0" b="0"/>
-            <wp:docPr id="110" name="Imagen 110"/>
-            <wp:cNvGraphicFramePr>
-              <a:graphicFrameLocks xmlns:a="http://schemas.openxmlformats.org/drawingml/2006/main" noChangeAspect="1"/>
-            </wp:cNvGraphicFramePr>
-            <a:graphic xmlns:a="http://schemas.openxmlformats.org/drawingml/2006/main">
-              <a:graphicData uri="http://schemas.openxmlformats.org/drawingml/2006/picture">
-                <pic:pic xmlns:pic="http://schemas.openxmlformats.org/drawingml/2006/picture">
-                  <pic:nvPicPr>
-                    <pic:cNvPr id="110" name="create comment performance.png"/>
-                    <pic:cNvPicPr/>
-                  </pic:nvPicPr>
-                  <pic:blipFill>
-                    <a:blip r:embed="rId43">
-                      <a:extLst>
-                        <a:ext uri="{28A0092B-C50C-407E-A947-70E740481C1C}">
-                          <a14:useLocalDpi xmlns:a14="http://schemas.microsoft.com/office/drawing/2010/main" val="0"/>
-                        </a:ext>
-                      </a:extLst>
-                    </a:blip>
-                    <a:stretch>
-                      <a:fillRect/>
-                    </a:stretch>
-                  </pic:blipFill>
-                  <pic:spPr>
-                    <a:xfrm>
-                      <a:off x="0" y="0"/>
-                      <a:ext cx="5400040" cy="3583940"/>
-                    </a:xfrm>
-                    <a:prstGeom prst="rect">
-                      <a:avLst/>
-                    </a:prstGeom>
-                  </pic:spPr>
-                </pic:pic>
-              </a:graphicData>
-            </a:graphic>
-          </wp:inline>
-        </w:drawing>
-      </w:r>
-    </w:p>
-    <w:p>
-      <w:pPr>
-        <w:rPr>
-          <w:lang w:val="en-US"/>
-        </w:rPr>
-      </w:pPr>
-      <w:r>
-        <w:rPr>
-          <w:lang w:val="en-US"/>
-        </w:rPr>
-        <w:t xml:space="preserve">The processor is the bottleneck in this case. Because this is the only case </w:t>
-      </w:r>
-      <w:proofErr w:type="spellStart"/>
-      <w:r>
-        <w:rPr>
-          <w:lang w:val="en-US"/>
-        </w:rPr>
-        <w:t>wich</w:t>
-      </w:r>
-      <w:proofErr w:type="spellEnd"/>
-      <w:r>
-        <w:rPr>
-          <w:lang w:val="en-US"/>
-        </w:rPr>
-        <w:t xml:space="preserve"> such noticeable performance issues, we will carry on the tests without taking this into account.</w:t>
-      </w:r>
+                      <a:ext cx="5400040" cy="2927985"/>
+                    </a:xfrm>
+                    <a:prstGeom prst="rect">
+                      <a:avLst/>
+                    </a:prstGeom>
+                  </pic:spPr>
+                </pic:pic>
+              </a:graphicData>
+            </a:graphic>
+          </wp:inline>
+        </w:drawing>
+      </w:r>
+    </w:p>
+    <w:p>
+      <w:pPr>
+        <w:rPr>
+          <w:lang w:val="en-US"/>
+        </w:rPr>
+      </w:pPr>
+      <w:r>
+        <w:rPr>
+          <w:lang w:val="en-US"/>
+        </w:rPr>
+        <w:br w:type="page"/>
+      </w:r>
+    </w:p>
+    <w:p>
+      <w:pPr>
+        <w:rPr>
+          <w:lang w:val="en-US"/>
+        </w:rPr>
+      </w:pPr>
     </w:p>
     <w:p>
       <w:pPr>
@@ -3879,7 +3792,7 @@
           <w:lang w:val="en-US"/>
         </w:rPr>
         <w:drawing>
-          <wp:inline distT="0" distB="0" distL="0" distR="0">
+          <wp:inline distT="0" distB="0" distL="0" distR="0" wp14:anchorId="1592198B" wp14:editId="20EAB5C6">
             <wp:extent cx="5400040" cy="2924175"/>
             <wp:effectExtent l="0" t="0" r="0" b="9525"/>
             <wp:docPr id="102" name="Imagen 102"/>
@@ -3894,7 +3807,7 @@
                     <pic:cNvPicPr/>
                   </pic:nvPicPr>
                   <pic:blipFill>
-                    <a:blip r:embed="rId44" cstate="print">
+                    <a:blip r:embed="rId43" cstate="print">
                       <a:extLst>
                         <a:ext uri="{28A0092B-C50C-407E-A947-70E740481C1C}">
                           <a14:useLocalDpi xmlns:a14="http://schemas.microsoft.com/office/drawing/2010/main" val="0"/>
@@ -3932,9 +3845,8 @@
           <w:noProof/>
           <w:lang w:val="en-US"/>
         </w:rPr>
-        <w:lastRenderedPageBreak/>
-        <w:drawing>
-          <wp:inline distT="0" distB="0" distL="0" distR="0">
+        <w:drawing>
+          <wp:inline distT="0" distB="0" distL="0" distR="0" wp14:anchorId="674C4352" wp14:editId="73BF8B2F">
             <wp:extent cx="4914900" cy="2661467"/>
             <wp:effectExtent l="0" t="0" r="0" b="5715"/>
             <wp:docPr id="103" name="Imagen 103"/>
@@ -3949,7 +3861,7 @@
                     <pic:cNvPicPr/>
                   </pic:nvPicPr>
                   <pic:blipFill>
-                    <a:blip r:embed="rId45" cstate="print">
+                    <a:blip r:embed="rId44" cstate="print">
                       <a:extLst>
                         <a:ext uri="{28A0092B-C50C-407E-A947-70E740481C1C}">
                           <a14:useLocalDpi xmlns:a14="http://schemas.microsoft.com/office/drawing/2010/main" val="0"/>
@@ -4034,7 +3946,7 @@
           <w:lang w:val="en-US"/>
         </w:rPr>
         <w:drawing>
-          <wp:inline distT="0" distB="0" distL="0" distR="0">
+          <wp:inline distT="0" distB="0" distL="0" distR="0" wp14:anchorId="164B8795" wp14:editId="6A9D1C31">
             <wp:extent cx="5400040" cy="2925445"/>
             <wp:effectExtent l="0" t="0" r="0" b="8255"/>
             <wp:docPr id="104" name="Imagen 104"/>
@@ -4049,7 +3961,7 @@
                     <pic:cNvPicPr/>
                   </pic:nvPicPr>
                   <pic:blipFill>
-                    <a:blip r:embed="rId46" cstate="print">
+                    <a:blip r:embed="rId45" cstate="print">
                       <a:extLst>
                         <a:ext uri="{28A0092B-C50C-407E-A947-70E740481C1C}">
                           <a14:useLocalDpi xmlns:a14="http://schemas.microsoft.com/office/drawing/2010/main" val="0"/>
@@ -4095,7 +4007,7 @@
           <w:lang w:val="en-US"/>
         </w:rPr>
         <w:drawing>
-          <wp:inline distT="0" distB="0" distL="0" distR="0">
+          <wp:inline distT="0" distB="0" distL="0" distR="0" wp14:anchorId="284F856E" wp14:editId="0DBE8995">
             <wp:extent cx="5074920" cy="2748119"/>
             <wp:effectExtent l="0" t="0" r="0" b="0"/>
             <wp:docPr id="105" name="Imagen 105"/>
@@ -4110,7 +4022,7 @@
                     <pic:cNvPicPr/>
                   </pic:nvPicPr>
                   <pic:blipFill>
-                    <a:blip r:embed="rId47" cstate="print">
+                    <a:blip r:embed="rId46" cstate="print">
                       <a:extLst>
                         <a:ext uri="{28A0092B-C50C-407E-A947-70E740481C1C}">
                           <a14:useLocalDpi xmlns:a14="http://schemas.microsoft.com/office/drawing/2010/main" val="0"/>
@@ -4189,7 +4101,7 @@
           <w:lang w:val="en-US"/>
         </w:rPr>
         <w:drawing>
-          <wp:inline distT="0" distB="0" distL="0" distR="0">
+          <wp:inline distT="0" distB="0" distL="0" distR="0" wp14:anchorId="61B0CA94" wp14:editId="56588B79">
             <wp:extent cx="5400040" cy="2927350"/>
             <wp:effectExtent l="0" t="0" r="0" b="6350"/>
             <wp:docPr id="106" name="Imagen 106"/>
@@ -4204,7 +4116,7 @@
                     <pic:cNvPicPr/>
                   </pic:nvPicPr>
                   <pic:blipFill>
-                    <a:blip r:embed="rId48" cstate="print">
+                    <a:blip r:embed="rId47" cstate="print">
                       <a:extLst>
                         <a:ext uri="{28A0092B-C50C-407E-A947-70E740481C1C}">
                           <a14:useLocalDpi xmlns:a14="http://schemas.microsoft.com/office/drawing/2010/main" val="0"/>
@@ -4243,7 +4155,7 @@
           <w:lang w:val="en-US"/>
         </w:rPr>
         <w:drawing>
-          <wp:inline distT="0" distB="0" distL="0" distR="0">
+          <wp:inline distT="0" distB="0" distL="0" distR="0" wp14:anchorId="1DEB7687" wp14:editId="6D2EDD26">
             <wp:extent cx="5400040" cy="2934970"/>
             <wp:effectExtent l="0" t="0" r="0" b="0"/>
             <wp:docPr id="107" name="Imagen 107"/>
@@ -4258,7 +4170,7 @@
                     <pic:cNvPicPr/>
                   </pic:nvPicPr>
                   <pic:blipFill>
-                    <a:blip r:embed="rId49" cstate="print">
+                    <a:blip r:embed="rId48" cstate="print">
                       <a:extLst>
                         <a:ext uri="{28A0092B-C50C-407E-A947-70E740481C1C}">
                           <a14:useLocalDpi xmlns:a14="http://schemas.microsoft.com/office/drawing/2010/main" val="0"/>
@@ -4481,7 +4393,7 @@
           <w:lang w:val="en-US"/>
         </w:rPr>
         <w:drawing>
-          <wp:inline distT="0" distB="0" distL="0" distR="0">
+          <wp:inline distT="0" distB="0" distL="0" distR="0" wp14:anchorId="39E6FF47" wp14:editId="6DDC2606">
             <wp:extent cx="5608320" cy="3418147"/>
             <wp:effectExtent l="0" t="0" r="0" b="0"/>
             <wp:docPr id="111" name="Imagen 111"/>
@@ -4496,7 +4408,7 @@
                     <pic:cNvPicPr/>
                   </pic:nvPicPr>
                   <pic:blipFill>
-                    <a:blip r:embed="rId50">
+                    <a:blip r:embed="rId49">
                       <a:extLst>
                         <a:ext uri="{28A0092B-C50C-407E-A947-70E740481C1C}">
                           <a14:useLocalDpi xmlns:a14="http://schemas.microsoft.com/office/drawing/2010/main" val="0"/>
@@ -4544,7 +4456,7 @@
           <w:lang w:val="en-US"/>
         </w:rPr>
         <w:drawing>
-          <wp:inline distT="0" distB="0" distL="0" distR="0">
+          <wp:inline distT="0" distB="0" distL="0" distR="0" wp14:anchorId="31ABAF37" wp14:editId="226D8E59">
             <wp:extent cx="5227320" cy="3193312"/>
             <wp:effectExtent l="0" t="0" r="0" b="7620"/>
             <wp:docPr id="112" name="Imagen 112"/>
@@ -4559,7 +4471,7 @@
                     <pic:cNvPicPr/>
                   </pic:nvPicPr>
                   <pic:blipFill>
-                    <a:blip r:embed="rId51">
+                    <a:blip r:embed="rId50">
                       <a:extLst>
                         <a:ext uri="{28A0092B-C50C-407E-A947-70E740481C1C}">
                           <a14:useLocalDpi xmlns:a14="http://schemas.microsoft.com/office/drawing/2010/main" val="0"/>
@@ -4641,7 +4553,7 @@
           <w:lang w:val="en-US"/>
         </w:rPr>
         <w:drawing>
-          <wp:inline distT="0" distB="0" distL="0" distR="0">
+          <wp:inline distT="0" distB="0" distL="0" distR="0" wp14:anchorId="5FFABD1A" wp14:editId="3135874E">
             <wp:extent cx="5400040" cy="3307715"/>
             <wp:effectExtent l="0" t="0" r="0" b="6985"/>
             <wp:docPr id="113" name="Imagen 113"/>
@@ -4656,7 +4568,7 @@
                     <pic:cNvPicPr/>
                   </pic:nvPicPr>
                   <pic:blipFill>
-                    <a:blip r:embed="rId52">
+                    <a:blip r:embed="rId51">
                       <a:extLst>
                         <a:ext uri="{28A0092B-C50C-407E-A947-70E740481C1C}">
                           <a14:useLocalDpi xmlns:a14="http://schemas.microsoft.com/office/drawing/2010/main" val="0"/>
@@ -4696,7 +4608,7 @@
           <w:lang w:val="en-US"/>
         </w:rPr>
         <w:drawing>
-          <wp:inline distT="0" distB="0" distL="0" distR="0">
+          <wp:inline distT="0" distB="0" distL="0" distR="0" wp14:anchorId="6D9494A6" wp14:editId="781791EC">
             <wp:extent cx="5400040" cy="3310890"/>
             <wp:effectExtent l="0" t="0" r="0" b="3810"/>
             <wp:docPr id="114" name="Imagen 114"/>
@@ -4711,7 +4623,7 @@
                     <pic:cNvPicPr/>
                   </pic:nvPicPr>
                   <pic:blipFill>
-                    <a:blip r:embed="rId53">
+                    <a:blip r:embed="rId52">
                       <a:extLst>
                         <a:ext uri="{28A0092B-C50C-407E-A947-70E740481C1C}">
                           <a14:useLocalDpi xmlns:a14="http://schemas.microsoft.com/office/drawing/2010/main" val="0"/>
@@ -4777,7 +4689,7 @@
           <w:lang w:val="en-US"/>
         </w:rPr>
         <w:drawing>
-          <wp:inline distT="0" distB="0" distL="0" distR="0">
+          <wp:inline distT="0" distB="0" distL="0" distR="0" wp14:anchorId="3B46010C" wp14:editId="07A2FC02">
             <wp:extent cx="5357666" cy="3291840"/>
             <wp:effectExtent l="0" t="0" r="0" b="3810"/>
             <wp:docPr id="140" name="Imagen 140"/>
@@ -4792,7 +4704,7 @@
                     <pic:cNvPicPr/>
                   </pic:nvPicPr>
                   <pic:blipFill>
-                    <a:blip r:embed="rId54">
+                    <a:blip r:embed="rId53">
                       <a:extLst>
                         <a:ext uri="{28A0092B-C50C-407E-A947-70E740481C1C}">
                           <a14:useLocalDpi xmlns:a14="http://schemas.microsoft.com/office/drawing/2010/main" val="0"/>
@@ -4831,7 +4743,7 @@
           <w:lang w:val="en-US"/>
         </w:rPr>
         <w:drawing>
-          <wp:inline distT="0" distB="0" distL="0" distR="0">
+          <wp:inline distT="0" distB="0" distL="0" distR="0" wp14:anchorId="12AA999E" wp14:editId="35D4016A">
             <wp:extent cx="5400040" cy="3306445"/>
             <wp:effectExtent l="0" t="0" r="0" b="8255"/>
             <wp:docPr id="141" name="Imagen 141"/>
@@ -4846,7 +4758,7 @@
                     <pic:cNvPicPr/>
                   </pic:nvPicPr>
                   <pic:blipFill>
-                    <a:blip r:embed="rId55">
+                    <a:blip r:embed="rId54">
                       <a:extLst>
                         <a:ext uri="{28A0092B-C50C-407E-A947-70E740481C1C}">
                           <a14:useLocalDpi xmlns:a14="http://schemas.microsoft.com/office/drawing/2010/main" val="0"/>
@@ -4928,7 +4840,7 @@
           <w:lang w:val="en-US"/>
         </w:rPr>
         <w:drawing>
-          <wp:inline distT="0" distB="0" distL="0" distR="0">
+          <wp:inline distT="0" distB="0" distL="0" distR="0" wp14:anchorId="21471022" wp14:editId="3E42ACE9">
             <wp:extent cx="5400040" cy="3308350"/>
             <wp:effectExtent l="0" t="0" r="0" b="6350"/>
             <wp:docPr id="115" name="Imagen 115"/>
@@ -4943,7 +4855,7 @@
                     <pic:cNvPicPr/>
                   </pic:nvPicPr>
                   <pic:blipFill>
-                    <a:blip r:embed="rId56">
+                    <a:blip r:embed="rId55">
                       <a:extLst>
                         <a:ext uri="{28A0092B-C50C-407E-A947-70E740481C1C}">
                           <a14:useLocalDpi xmlns:a14="http://schemas.microsoft.com/office/drawing/2010/main" val="0"/>
@@ -4983,7 +4895,7 @@
           <w:lang w:val="en-US"/>
         </w:rPr>
         <w:drawing>
-          <wp:inline distT="0" distB="0" distL="0" distR="0">
+          <wp:inline distT="0" distB="0" distL="0" distR="0" wp14:anchorId="1EF04834" wp14:editId="030EB967">
             <wp:extent cx="5400040" cy="3299460"/>
             <wp:effectExtent l="0" t="0" r="0" b="0"/>
             <wp:docPr id="116" name="Imagen 116"/>
@@ -4998,7 +4910,7 @@
                     <pic:cNvPicPr/>
                   </pic:nvPicPr>
                   <pic:blipFill>
-                    <a:blip r:embed="rId57">
+                    <a:blip r:embed="rId56">
                       <a:extLst>
                         <a:ext uri="{28A0092B-C50C-407E-A947-70E740481C1C}">
                           <a14:useLocalDpi xmlns:a14="http://schemas.microsoft.com/office/drawing/2010/main" val="0"/>
@@ -5087,7 +4999,7 @@
           <w:lang w:val="en-US"/>
         </w:rPr>
         <w:drawing>
-          <wp:inline distT="0" distB="0" distL="0" distR="0">
+          <wp:inline distT="0" distB="0" distL="0" distR="0" wp14:anchorId="66EB54F8" wp14:editId="6D27A2E8">
             <wp:extent cx="5400040" cy="3306445"/>
             <wp:effectExtent l="0" t="0" r="0" b="8255"/>
             <wp:docPr id="118" name="Imagen 118"/>
@@ -5102,7 +5014,7 @@
                     <pic:cNvPicPr/>
                   </pic:nvPicPr>
                   <pic:blipFill>
-                    <a:blip r:embed="rId58">
+                    <a:blip r:embed="rId57">
                       <a:extLst>
                         <a:ext uri="{28A0092B-C50C-407E-A947-70E740481C1C}">
                           <a14:useLocalDpi xmlns:a14="http://schemas.microsoft.com/office/drawing/2010/main" val="0"/>
@@ -5142,7 +5054,7 @@
           <w:lang w:val="en-US"/>
         </w:rPr>
         <w:drawing>
-          <wp:inline distT="0" distB="0" distL="0" distR="0">
+          <wp:inline distT="0" distB="0" distL="0" distR="0" wp14:anchorId="24A195F2" wp14:editId="66021B89">
             <wp:extent cx="5400040" cy="3308350"/>
             <wp:effectExtent l="0" t="0" r="0" b="6350"/>
             <wp:docPr id="119" name="Imagen 119"/>
@@ -5157,7 +5069,7 @@
                     <pic:cNvPicPr/>
                   </pic:nvPicPr>
                   <pic:blipFill>
-                    <a:blip r:embed="rId59">
+                    <a:blip r:embed="rId58">
                       <a:extLst>
                         <a:ext uri="{28A0092B-C50C-407E-A947-70E740481C1C}">
                           <a14:useLocalDpi xmlns:a14="http://schemas.microsoft.com/office/drawing/2010/main" val="0"/>
@@ -5239,7 +5151,7 @@
           <w:lang w:val="en-US"/>
         </w:rPr>
         <w:drawing>
-          <wp:inline distT="0" distB="0" distL="0" distR="0">
+          <wp:inline distT="0" distB="0" distL="0" distR="0" wp14:anchorId="79E74091" wp14:editId="37A4E6CC">
             <wp:extent cx="5400040" cy="3310890"/>
             <wp:effectExtent l="0" t="0" r="0" b="3810"/>
             <wp:docPr id="120" name="Imagen 120"/>
@@ -5254,7 +5166,7 @@
                     <pic:cNvPicPr/>
                   </pic:nvPicPr>
                   <pic:blipFill>
-                    <a:blip r:embed="rId60">
+                    <a:blip r:embed="rId59">
                       <a:extLst>
                         <a:ext uri="{28A0092B-C50C-407E-A947-70E740481C1C}">
                           <a14:useLocalDpi xmlns:a14="http://schemas.microsoft.com/office/drawing/2010/main" val="0"/>
@@ -5294,7 +5206,7 @@
           <w:lang w:val="en-US"/>
         </w:rPr>
         <w:drawing>
-          <wp:inline distT="0" distB="0" distL="0" distR="0">
+          <wp:inline distT="0" distB="0" distL="0" distR="0" wp14:anchorId="4C36FE25" wp14:editId="74C0A9B4">
             <wp:extent cx="5400040" cy="3303905"/>
             <wp:effectExtent l="0" t="0" r="0" b="0"/>
             <wp:docPr id="121" name="Imagen 121"/>
@@ -5309,7 +5221,7 @@
                     <pic:cNvPicPr/>
                   </pic:nvPicPr>
                   <pic:blipFill>
-                    <a:blip r:embed="rId61">
+                    <a:blip r:embed="rId60">
                       <a:extLst>
                         <a:ext uri="{28A0092B-C50C-407E-A947-70E740481C1C}">
                           <a14:useLocalDpi xmlns:a14="http://schemas.microsoft.com/office/drawing/2010/main" val="0"/>
@@ -5386,7 +5298,7 @@
         </w:rPr>
         <w:lastRenderedPageBreak/>
         <w:drawing>
-          <wp:inline distT="0" distB="0" distL="0" distR="0">
+          <wp:inline distT="0" distB="0" distL="0" distR="0" wp14:anchorId="1E3B5D8C" wp14:editId="668080C6">
             <wp:extent cx="5400040" cy="3303270"/>
             <wp:effectExtent l="0" t="0" r="0" b="0"/>
             <wp:docPr id="122" name="Imagen 122"/>
@@ -5401,7 +5313,7 @@
                     <pic:cNvPicPr/>
                   </pic:nvPicPr>
                   <pic:blipFill>
-                    <a:blip r:embed="rId62">
+                    <a:blip r:embed="rId61">
                       <a:extLst>
                         <a:ext uri="{28A0092B-C50C-407E-A947-70E740481C1C}">
                           <a14:useLocalDpi xmlns:a14="http://schemas.microsoft.com/office/drawing/2010/main" val="0"/>
@@ -5441,7 +5353,7 @@
           <w:lang w:val="en-US"/>
         </w:rPr>
         <w:drawing>
-          <wp:inline distT="0" distB="0" distL="0" distR="0">
+          <wp:inline distT="0" distB="0" distL="0" distR="0" wp14:anchorId="6AD91F9E" wp14:editId="269EDB9F">
             <wp:extent cx="5400040" cy="3298825"/>
             <wp:effectExtent l="0" t="0" r="0" b="0"/>
             <wp:docPr id="123" name="Imagen 123"/>
@@ -5456,7 +5368,7 @@
                     <pic:cNvPicPr/>
                   </pic:nvPicPr>
                   <pic:blipFill>
-                    <a:blip r:embed="rId63">
+                    <a:blip r:embed="rId62">
                       <a:extLst>
                         <a:ext uri="{28A0092B-C50C-407E-A947-70E740481C1C}">
                           <a14:useLocalDpi xmlns:a14="http://schemas.microsoft.com/office/drawing/2010/main" val="0"/>
@@ -5538,7 +5450,7 @@
           <w:lang w:val="en-US"/>
         </w:rPr>
         <w:drawing>
-          <wp:inline distT="0" distB="0" distL="0" distR="0">
+          <wp:inline distT="0" distB="0" distL="0" distR="0" wp14:anchorId="375C39E7" wp14:editId="68263645">
             <wp:extent cx="5400040" cy="3301365"/>
             <wp:effectExtent l="0" t="0" r="0" b="0"/>
             <wp:docPr id="124" name="Imagen 124"/>
@@ -5553,7 +5465,7 @@
                     <pic:cNvPicPr/>
                   </pic:nvPicPr>
                   <pic:blipFill>
-                    <a:blip r:embed="rId64">
+                    <a:blip r:embed="rId63">
                       <a:extLst>
                         <a:ext uri="{28A0092B-C50C-407E-A947-70E740481C1C}">
                           <a14:useLocalDpi xmlns:a14="http://schemas.microsoft.com/office/drawing/2010/main" val="0"/>
@@ -5593,7 +5505,7 @@
           <w:lang w:val="en-US"/>
         </w:rPr>
         <w:drawing>
-          <wp:inline distT="0" distB="0" distL="0" distR="0">
+          <wp:inline distT="0" distB="0" distL="0" distR="0" wp14:anchorId="1CFCEFBA" wp14:editId="2E85734F">
             <wp:extent cx="5400040" cy="3314065"/>
             <wp:effectExtent l="0" t="0" r="0" b="635"/>
             <wp:docPr id="125" name="Imagen 125"/>
@@ -5608,7 +5520,7 @@
                     <pic:cNvPicPr/>
                   </pic:nvPicPr>
                   <pic:blipFill>
-                    <a:blip r:embed="rId65">
+                    <a:blip r:embed="rId64">
                       <a:extLst>
                         <a:ext uri="{28A0092B-C50C-407E-A947-70E740481C1C}">
                           <a14:useLocalDpi xmlns:a14="http://schemas.microsoft.com/office/drawing/2010/main" val="0"/>
@@ -5690,7 +5602,7 @@
           <w:lang w:val="en-US"/>
         </w:rPr>
         <w:drawing>
-          <wp:inline distT="0" distB="0" distL="0" distR="0">
+          <wp:inline distT="0" distB="0" distL="0" distR="0" wp14:anchorId="50A57524" wp14:editId="768BBEF1">
             <wp:extent cx="5400040" cy="3328035"/>
             <wp:effectExtent l="0" t="0" r="0" b="5715"/>
             <wp:docPr id="126" name="Imagen 126"/>
@@ -5705,7 +5617,7 @@
                     <pic:cNvPicPr/>
                   </pic:nvPicPr>
                   <pic:blipFill>
-                    <a:blip r:embed="rId66">
+                    <a:blip r:embed="rId65">
                       <a:extLst>
                         <a:ext uri="{28A0092B-C50C-407E-A947-70E740481C1C}">
                           <a14:useLocalDpi xmlns:a14="http://schemas.microsoft.com/office/drawing/2010/main" val="0"/>
@@ -5745,7 +5657,7 @@
           <w:lang w:val="en-US"/>
         </w:rPr>
         <w:drawing>
-          <wp:inline distT="0" distB="0" distL="0" distR="0">
+          <wp:inline distT="0" distB="0" distL="0" distR="0" wp14:anchorId="6A290DB9" wp14:editId="44005AE2">
             <wp:extent cx="5400040" cy="3322320"/>
             <wp:effectExtent l="0" t="0" r="0" b="0"/>
             <wp:docPr id="127" name="Imagen 127"/>
@@ -5760,7 +5672,7 @@
                     <pic:cNvPicPr/>
                   </pic:nvPicPr>
                   <pic:blipFill>
-                    <a:blip r:embed="rId67">
+                    <a:blip r:embed="rId66">
                       <a:extLst>
                         <a:ext uri="{28A0092B-C50C-407E-A947-70E740481C1C}">
                           <a14:useLocalDpi xmlns:a14="http://schemas.microsoft.com/office/drawing/2010/main" val="0"/>
@@ -5829,7 +5741,7 @@
         </w:rPr>
         <w:lastRenderedPageBreak/>
         <w:drawing>
-          <wp:inline distT="0" distB="0" distL="0" distR="0">
+          <wp:inline distT="0" distB="0" distL="0" distR="0" wp14:anchorId="5CAB606C" wp14:editId="359F04A6">
             <wp:extent cx="5400040" cy="3307715"/>
             <wp:effectExtent l="0" t="0" r="0" b="6985"/>
             <wp:docPr id="128" name="Imagen 128"/>
@@ -5844,7 +5756,7 @@
                     <pic:cNvPicPr/>
                   </pic:nvPicPr>
                   <pic:blipFill>
-                    <a:blip r:embed="rId68">
+                    <a:blip r:embed="rId67">
                       <a:extLst>
                         <a:ext uri="{28A0092B-C50C-407E-A947-70E740481C1C}">
                           <a14:useLocalDpi xmlns:a14="http://schemas.microsoft.com/office/drawing/2010/main" val="0"/>
@@ -5884,7 +5796,7 @@
           <w:lang w:val="en-US"/>
         </w:rPr>
         <w:drawing>
-          <wp:inline distT="0" distB="0" distL="0" distR="0">
+          <wp:inline distT="0" distB="0" distL="0" distR="0" wp14:anchorId="30821FFC" wp14:editId="0B11CB8F">
             <wp:extent cx="5400040" cy="3287395"/>
             <wp:effectExtent l="0" t="0" r="0" b="8255"/>
             <wp:docPr id="129" name="Imagen 129"/>
@@ -5899,7 +5811,7 @@
                     <pic:cNvPicPr/>
                   </pic:nvPicPr>
                   <pic:blipFill>
-                    <a:blip r:embed="rId69">
+                    <a:blip r:embed="rId68">
                       <a:extLst>
                         <a:ext uri="{28A0092B-C50C-407E-A947-70E740481C1C}">
                           <a14:useLocalDpi xmlns:a14="http://schemas.microsoft.com/office/drawing/2010/main" val="0"/>
@@ -5981,7 +5893,7 @@
           <w:lang w:val="en-US"/>
         </w:rPr>
         <w:drawing>
-          <wp:inline distT="0" distB="0" distL="0" distR="0">
+          <wp:inline distT="0" distB="0" distL="0" distR="0" wp14:anchorId="44BAEB97" wp14:editId="51ECD400">
             <wp:extent cx="5400040" cy="3275965"/>
             <wp:effectExtent l="0" t="0" r="0" b="635"/>
             <wp:docPr id="130" name="Imagen 130"/>
@@ -5996,7 +5908,7 @@
                     <pic:cNvPicPr/>
                   </pic:nvPicPr>
                   <pic:blipFill>
-                    <a:blip r:embed="rId70">
+                    <a:blip r:embed="rId69">
                       <a:extLst>
                         <a:ext uri="{28A0092B-C50C-407E-A947-70E740481C1C}">
                           <a14:useLocalDpi xmlns:a14="http://schemas.microsoft.com/office/drawing/2010/main" val="0"/>
@@ -6036,7 +5948,7 @@
           <w:lang w:val="en-US"/>
         </w:rPr>
         <w:drawing>
-          <wp:inline distT="0" distB="0" distL="0" distR="0">
+          <wp:inline distT="0" distB="0" distL="0" distR="0" wp14:anchorId="058DDD2B" wp14:editId="2E6A73F1">
             <wp:extent cx="5400040" cy="3300730"/>
             <wp:effectExtent l="0" t="0" r="0" b="0"/>
             <wp:docPr id="131" name="Imagen 131"/>
@@ -6051,7 +5963,7 @@
                     <pic:cNvPicPr/>
                   </pic:nvPicPr>
                   <pic:blipFill>
-                    <a:blip r:embed="rId71">
+                    <a:blip r:embed="rId70">
                       <a:extLst>
                         <a:ext uri="{28A0092B-C50C-407E-A947-70E740481C1C}">
                           <a14:useLocalDpi xmlns:a14="http://schemas.microsoft.com/office/drawing/2010/main" val="0"/>
@@ -6120,7 +6032,7 @@
         </w:rPr>
         <w:lastRenderedPageBreak/>
         <w:drawing>
-          <wp:inline distT="0" distB="0" distL="0" distR="0">
+          <wp:inline distT="0" distB="0" distL="0" distR="0" wp14:anchorId="44EEBCAB" wp14:editId="15C8B6FA">
             <wp:extent cx="5400040" cy="3314065"/>
             <wp:effectExtent l="0" t="0" r="0" b="635"/>
             <wp:docPr id="132" name="Imagen 132"/>
@@ -6135,7 +6047,7 @@
                     <pic:cNvPicPr/>
                   </pic:nvPicPr>
                   <pic:blipFill>
-                    <a:blip r:embed="rId72">
+                    <a:blip r:embed="rId71">
                       <a:extLst>
                         <a:ext uri="{28A0092B-C50C-407E-A947-70E740481C1C}">
                           <a14:useLocalDpi xmlns:a14="http://schemas.microsoft.com/office/drawing/2010/main" val="0"/>
@@ -6175,7 +6087,7 @@
           <w:lang w:val="en-US"/>
         </w:rPr>
         <w:drawing>
-          <wp:inline distT="0" distB="0" distL="0" distR="0">
+          <wp:inline distT="0" distB="0" distL="0" distR="0" wp14:anchorId="502059E7" wp14:editId="0425DEE5">
             <wp:extent cx="5400040" cy="3307715"/>
             <wp:effectExtent l="0" t="0" r="0" b="6985"/>
             <wp:docPr id="133" name="Imagen 133"/>
@@ -6190,7 +6102,7 @@
                     <pic:cNvPicPr/>
                   </pic:nvPicPr>
                   <pic:blipFill>
-                    <a:blip r:embed="rId73">
+                    <a:blip r:embed="rId72">
                       <a:extLst>
                         <a:ext uri="{28A0092B-C50C-407E-A947-70E740481C1C}">
                           <a14:useLocalDpi xmlns:a14="http://schemas.microsoft.com/office/drawing/2010/main" val="0"/>
@@ -6272,7 +6184,7 @@
           <w:lang w:val="en-US"/>
         </w:rPr>
         <w:drawing>
-          <wp:inline distT="0" distB="0" distL="0" distR="0">
+          <wp:inline distT="0" distB="0" distL="0" distR="0" wp14:anchorId="3BE4A0DA" wp14:editId="4CFBA4BC">
             <wp:extent cx="5400040" cy="3294380"/>
             <wp:effectExtent l="0" t="0" r="0" b="1270"/>
             <wp:docPr id="136" name="Imagen 136"/>
@@ -6287,7 +6199,7 @@
                     <pic:cNvPicPr/>
                   </pic:nvPicPr>
                   <pic:blipFill>
-                    <a:blip r:embed="rId74">
+                    <a:blip r:embed="rId73">
                       <a:extLst>
                         <a:ext uri="{28A0092B-C50C-407E-A947-70E740481C1C}">
                           <a14:useLocalDpi xmlns:a14="http://schemas.microsoft.com/office/drawing/2010/main" val="0"/>
@@ -6327,7 +6239,7 @@
           <w:lang w:val="en-US"/>
         </w:rPr>
         <w:drawing>
-          <wp:inline distT="0" distB="0" distL="0" distR="0">
+          <wp:inline distT="0" distB="0" distL="0" distR="0" wp14:anchorId="6CEB9C75" wp14:editId="25DE1E61">
             <wp:extent cx="5400040" cy="3284855"/>
             <wp:effectExtent l="0" t="0" r="0" b="0"/>
             <wp:docPr id="137" name="Imagen 137"/>
@@ -6342,7 +6254,7 @@
                     <pic:cNvPicPr/>
                   </pic:nvPicPr>
                   <pic:blipFill>
-                    <a:blip r:embed="rId75">
+                    <a:blip r:embed="rId74">
                       <a:extLst>
                         <a:ext uri="{28A0092B-C50C-407E-A947-70E740481C1C}">
                           <a14:useLocalDpi xmlns:a14="http://schemas.microsoft.com/office/drawing/2010/main" val="0"/>
@@ -6430,7 +6342,7 @@
           <w:lang w:val="en-US"/>
         </w:rPr>
         <w:drawing>
-          <wp:inline distT="0" distB="0" distL="0" distR="0">
+          <wp:inline distT="0" distB="0" distL="0" distR="0" wp14:anchorId="55403C0A" wp14:editId="1C4C2C71">
             <wp:extent cx="5400040" cy="3329940"/>
             <wp:effectExtent l="0" t="0" r="0" b="3810"/>
             <wp:docPr id="138" name="Imagen 138"/>
@@ -6445,7 +6357,7 @@
                     <pic:cNvPicPr/>
                   </pic:nvPicPr>
                   <pic:blipFill>
-                    <a:blip r:embed="rId76">
+                    <a:blip r:embed="rId75">
                       <a:extLst>
                         <a:ext uri="{28A0092B-C50C-407E-A947-70E740481C1C}">
                           <a14:useLocalDpi xmlns:a14="http://schemas.microsoft.com/office/drawing/2010/main" val="0"/>
@@ -6485,7 +6397,7 @@
           <w:lang w:val="en-US"/>
         </w:rPr>
         <w:drawing>
-          <wp:inline distT="0" distB="0" distL="0" distR="0">
+          <wp:inline distT="0" distB="0" distL="0" distR="0" wp14:anchorId="3151B89A" wp14:editId="2723C5B6">
             <wp:extent cx="5400040" cy="3312160"/>
             <wp:effectExtent l="0" t="0" r="0" b="2540"/>
             <wp:docPr id="139" name="Imagen 139"/>
@@ -6500,7 +6412,7 @@
                     <pic:cNvPicPr/>
                   </pic:nvPicPr>
                   <pic:blipFill>
-                    <a:blip r:embed="rId77">
+                    <a:blip r:embed="rId76">
                       <a:extLst>
                         <a:ext uri="{28A0092B-C50C-407E-A947-70E740481C1C}">
                           <a14:useLocalDpi xmlns:a14="http://schemas.microsoft.com/office/drawing/2010/main" val="0"/>
@@ -6673,7 +6585,7 @@
           <w:lang w:val="en-US"/>
         </w:rPr>
         <w:drawing>
-          <wp:inline distT="0" distB="0" distL="0" distR="0">
+          <wp:inline distT="0" distB="0" distL="0" distR="0" wp14:anchorId="2264A1D3" wp14:editId="09A0D2CE">
             <wp:extent cx="5400040" cy="834390"/>
             <wp:effectExtent l="0" t="0" r="0" b="3810"/>
             <wp:docPr id="142" name="Imagen 142"/>
@@ -6688,7 +6600,7 @@
                     <pic:cNvPicPr/>
                   </pic:nvPicPr>
                   <pic:blipFill>
-                    <a:blip r:embed="rId78" cstate="print">
+                    <a:blip r:embed="rId77" cstate="print">
                       <a:extLst>
                         <a:ext uri="{28A0092B-C50C-407E-A947-70E740481C1C}">
                           <a14:useLocalDpi xmlns:a14="http://schemas.microsoft.com/office/drawing/2010/main" val="0"/>
@@ -6728,7 +6640,7 @@
           <w:lang w:val="en-US"/>
         </w:rPr>
         <w:drawing>
-          <wp:inline distT="0" distB="0" distL="0" distR="0">
+          <wp:inline distT="0" distB="0" distL="0" distR="0" wp14:anchorId="79C3D052" wp14:editId="681BCF6D">
             <wp:extent cx="5400040" cy="2489835"/>
             <wp:effectExtent l="0" t="0" r="0" b="5715"/>
             <wp:docPr id="143" name="Imagen 143"/>
@@ -6743,7 +6655,7 @@
                     <pic:cNvPicPr/>
                   </pic:nvPicPr>
                   <pic:blipFill>
-                    <a:blip r:embed="rId79" cstate="print">
+                    <a:blip r:embed="rId78" cstate="print">
                       <a:extLst>
                         <a:ext uri="{28A0092B-C50C-407E-A947-70E740481C1C}">
                           <a14:useLocalDpi xmlns:a14="http://schemas.microsoft.com/office/drawing/2010/main" val="0"/>
@@ -6811,7 +6723,7 @@
           <w:lang w:val="en-US"/>
         </w:rPr>
         <w:drawing>
-          <wp:inline distT="0" distB="0" distL="0" distR="0">
+          <wp:inline distT="0" distB="0" distL="0" distR="0" wp14:anchorId="0DF16955" wp14:editId="0162A877">
             <wp:extent cx="5400040" cy="968375"/>
             <wp:effectExtent l="0" t="0" r="0" b="3175"/>
             <wp:docPr id="145" name="Imagen 145"/>
@@ -6826,7 +6738,7 @@
                     <pic:cNvPicPr/>
                   </pic:nvPicPr>
                   <pic:blipFill>
-                    <a:blip r:embed="rId80" cstate="print">
+                    <a:blip r:embed="rId79" cstate="print">
                       <a:extLst>
                         <a:ext uri="{28A0092B-C50C-407E-A947-70E740481C1C}">
                           <a14:useLocalDpi xmlns:a14="http://schemas.microsoft.com/office/drawing/2010/main" val="0"/>
@@ -6866,7 +6778,7 @@
           <w:lang w:val="en-US"/>
         </w:rPr>
         <w:drawing>
-          <wp:inline distT="0" distB="0" distL="0" distR="0">
+          <wp:inline distT="0" distB="0" distL="0" distR="0" wp14:anchorId="40E594C1" wp14:editId="42887A72">
             <wp:extent cx="5044440" cy="2311640"/>
             <wp:effectExtent l="0" t="0" r="3810" b="0"/>
             <wp:docPr id="146" name="Imagen 146"/>
@@ -6881,7 +6793,7 @@
                     <pic:cNvPicPr/>
                   </pic:nvPicPr>
                   <pic:blipFill>
-                    <a:blip r:embed="rId81" cstate="print">
+                    <a:blip r:embed="rId80" cstate="print">
                       <a:extLst>
                         <a:ext uri="{28A0092B-C50C-407E-A947-70E740481C1C}">
                           <a14:useLocalDpi xmlns:a14="http://schemas.microsoft.com/office/drawing/2010/main" val="0"/>
@@ -6950,7 +6862,7 @@
           <w:lang w:val="en-US"/>
         </w:rPr>
         <w:drawing>
-          <wp:inline distT="0" distB="0" distL="0" distR="0">
+          <wp:inline distT="0" distB="0" distL="0" distR="0" wp14:anchorId="08CE2D8D" wp14:editId="68B62E4C">
             <wp:extent cx="5943551" cy="861060"/>
             <wp:effectExtent l="0" t="0" r="635" b="0"/>
             <wp:docPr id="147" name="Imagen 147"/>
@@ -6965,7 +6877,7 @@
                     <pic:cNvPicPr/>
                   </pic:nvPicPr>
                   <pic:blipFill>
-                    <a:blip r:embed="rId82" cstate="print">
+                    <a:blip r:embed="rId81" cstate="print">
                       <a:extLst>
                         <a:ext uri="{28A0092B-C50C-407E-A947-70E740481C1C}">
                           <a14:useLocalDpi xmlns:a14="http://schemas.microsoft.com/office/drawing/2010/main" val="0"/>
@@ -7005,7 +6917,7 @@
           <w:lang w:val="en-US"/>
         </w:rPr>
         <w:drawing>
-          <wp:inline distT="0" distB="0" distL="0" distR="0">
+          <wp:inline distT="0" distB="0" distL="0" distR="0" wp14:anchorId="301AFCAA" wp14:editId="165BE48C">
             <wp:extent cx="5400040" cy="2493645"/>
             <wp:effectExtent l="0" t="0" r="0" b="1905"/>
             <wp:docPr id="148" name="Imagen 148"/>
@@ -7020,7 +6932,7 @@
                     <pic:cNvPicPr/>
                   </pic:nvPicPr>
                   <pic:blipFill>
-                    <a:blip r:embed="rId83" cstate="print">
+                    <a:blip r:embed="rId82" cstate="print">
                       <a:extLst>
                         <a:ext uri="{28A0092B-C50C-407E-A947-70E740481C1C}">
                           <a14:useLocalDpi xmlns:a14="http://schemas.microsoft.com/office/drawing/2010/main" val="0"/>
@@ -7094,7 +7006,7 @@
           <w:lang w:val="en-US"/>
         </w:rPr>
         <w:drawing>
-          <wp:inline distT="0" distB="0" distL="0" distR="0">
+          <wp:inline distT="0" distB="0" distL="0" distR="0" wp14:anchorId="5E5B79B8" wp14:editId="76595DC9">
             <wp:extent cx="6337852" cy="1188720"/>
             <wp:effectExtent l="0" t="0" r="6350" b="0"/>
             <wp:docPr id="149" name="Imagen 149"/>
@@ -7109,7 +7021,7 @@
                     <pic:cNvPicPr/>
                   </pic:nvPicPr>
                   <pic:blipFill>
-                    <a:blip r:embed="rId84">
+                    <a:blip r:embed="rId83">
                       <a:extLst>
                         <a:ext uri="{28A0092B-C50C-407E-A947-70E740481C1C}">
                           <a14:useLocalDpi xmlns:a14="http://schemas.microsoft.com/office/drawing/2010/main" val="0"/>
@@ -7149,7 +7061,7 @@
           <w:lang w:val="en-US"/>
         </w:rPr>
         <w:drawing>
-          <wp:inline distT="0" distB="0" distL="0" distR="0">
+          <wp:inline distT="0" distB="0" distL="0" distR="0" wp14:anchorId="5D6FCEF8" wp14:editId="2563F01D">
             <wp:extent cx="3848100" cy="1774271"/>
             <wp:effectExtent l="0" t="0" r="0" b="0"/>
             <wp:docPr id="150" name="Imagen 150"/>
@@ -7164,7 +7076,7 @@
                     <pic:cNvPicPr/>
                   </pic:nvPicPr>
                   <pic:blipFill>
-                    <a:blip r:embed="rId85" cstate="print">
+                    <a:blip r:embed="rId84" cstate="print">
                       <a:extLst>
                         <a:ext uri="{28A0092B-C50C-407E-A947-70E740481C1C}">
                           <a14:useLocalDpi xmlns:a14="http://schemas.microsoft.com/office/drawing/2010/main" val="0"/>
@@ -7246,7 +7158,7 @@
           <w:lang w:val="en-US"/>
         </w:rPr>
         <w:drawing>
-          <wp:inline distT="0" distB="0" distL="0" distR="0">
+          <wp:inline distT="0" distB="0" distL="0" distR="0" wp14:anchorId="05FF5138" wp14:editId="2EDB8C2A">
             <wp:extent cx="5925336" cy="1074420"/>
             <wp:effectExtent l="0" t="0" r="0" b="0"/>
             <wp:docPr id="151" name="Imagen 151"/>
@@ -7261,7 +7173,7 @@
                     <pic:cNvPicPr/>
                   </pic:nvPicPr>
                   <pic:blipFill>
-                    <a:blip r:embed="rId86" cstate="print">
+                    <a:blip r:embed="rId85" cstate="print">
                       <a:extLst>
                         <a:ext uri="{28A0092B-C50C-407E-A947-70E740481C1C}">
                           <a14:useLocalDpi xmlns:a14="http://schemas.microsoft.com/office/drawing/2010/main" val="0"/>
@@ -7309,7 +7221,7 @@
           <w:lang w:val="en-US"/>
         </w:rPr>
         <w:drawing>
-          <wp:inline distT="0" distB="0" distL="0" distR="0">
+          <wp:inline distT="0" distB="0" distL="0" distR="0" wp14:anchorId="379CF14A" wp14:editId="1AE1690B">
             <wp:extent cx="5400040" cy="2486025"/>
             <wp:effectExtent l="0" t="0" r="0" b="9525"/>
             <wp:docPr id="152" name="Imagen 152"/>
@@ -7324,7 +7236,7 @@
                     <pic:cNvPicPr/>
                   </pic:nvPicPr>
                   <pic:blipFill>
-                    <a:blip r:embed="rId87" cstate="print">
+                    <a:blip r:embed="rId86" cstate="print">
                       <a:extLst>
                         <a:ext uri="{28A0092B-C50C-407E-A947-70E740481C1C}">
                           <a14:useLocalDpi xmlns:a14="http://schemas.microsoft.com/office/drawing/2010/main" val="0"/>
@@ -7378,7 +7290,7 @@
           <w:lang w:val="en-US"/>
         </w:rPr>
         <w:drawing>
-          <wp:inline distT="0" distB="0" distL="0" distR="0">
+          <wp:inline distT="0" distB="0" distL="0" distR="0" wp14:anchorId="54879792" wp14:editId="70CEAE4D">
             <wp:extent cx="6299463" cy="1143000"/>
             <wp:effectExtent l="0" t="0" r="6350" b="0"/>
             <wp:docPr id="153" name="Imagen 153"/>
@@ -7393,7 +7305,7 @@
                     <pic:cNvPicPr/>
                   </pic:nvPicPr>
                   <pic:blipFill>
-                    <a:blip r:embed="rId88">
+                    <a:blip r:embed="rId87">
                       <a:extLst>
                         <a:ext uri="{28A0092B-C50C-407E-A947-70E740481C1C}">
                           <a14:useLocalDpi xmlns:a14="http://schemas.microsoft.com/office/drawing/2010/main" val="0"/>
@@ -7433,7 +7345,7 @@
           <w:lang w:val="en-US"/>
         </w:rPr>
         <w:drawing>
-          <wp:inline distT="0" distB="0" distL="0" distR="0">
+          <wp:inline distT="0" distB="0" distL="0" distR="0" wp14:anchorId="4401C040" wp14:editId="12392FE5">
             <wp:extent cx="5471160" cy="2532277"/>
             <wp:effectExtent l="0" t="0" r="0" b="1905"/>
             <wp:docPr id="154" name="Imagen 154"/>
@@ -7448,7 +7360,7 @@
                     <pic:cNvPicPr/>
                   </pic:nvPicPr>
                   <pic:blipFill>
-                    <a:blip r:embed="rId89" cstate="print">
+                    <a:blip r:embed="rId88" cstate="print">
                       <a:extLst>
                         <a:ext uri="{28A0092B-C50C-407E-A947-70E740481C1C}">
                           <a14:useLocalDpi xmlns:a14="http://schemas.microsoft.com/office/drawing/2010/main" val="0"/>
@@ -7517,7 +7429,7 @@
           <w:lang w:val="en-US"/>
         </w:rPr>
         <w:drawing>
-          <wp:inline distT="0" distB="0" distL="0" distR="0">
+          <wp:inline distT="0" distB="0" distL="0" distR="0" wp14:anchorId="36EF1319" wp14:editId="0CBC74AF">
             <wp:extent cx="6225705" cy="1249680"/>
             <wp:effectExtent l="0" t="0" r="3810" b="7620"/>
             <wp:docPr id="155" name="Imagen 155"/>
@@ -7532,7 +7444,7 @@
                     <pic:cNvPicPr/>
                   </pic:nvPicPr>
                   <pic:blipFill>
-                    <a:blip r:embed="rId90">
+                    <a:blip r:embed="rId89">
                       <a:extLst>
                         <a:ext uri="{28A0092B-C50C-407E-A947-70E740481C1C}">
                           <a14:useLocalDpi xmlns:a14="http://schemas.microsoft.com/office/drawing/2010/main" val="0"/>
@@ -7572,7 +7484,7 @@
           <w:lang w:val="en-US"/>
         </w:rPr>
         <w:drawing>
-          <wp:inline distT="0" distB="0" distL="0" distR="0">
+          <wp:inline distT="0" distB="0" distL="0" distR="0" wp14:anchorId="34D525CE" wp14:editId="70182D92">
             <wp:extent cx="4945380" cy="2271479"/>
             <wp:effectExtent l="0" t="0" r="7620" b="0"/>
             <wp:docPr id="156" name="Imagen 156"/>
@@ -7587,7 +7499,7 @@
                     <pic:cNvPicPr/>
                   </pic:nvPicPr>
                   <pic:blipFill>
-                    <a:blip r:embed="rId91" cstate="print">
+                    <a:blip r:embed="rId90" cstate="print">
                       <a:extLst>
                         <a:ext uri="{28A0092B-C50C-407E-A947-70E740481C1C}">
                           <a14:useLocalDpi xmlns:a14="http://schemas.microsoft.com/office/drawing/2010/main" val="0"/>
@@ -7661,7 +7573,7 @@
           <w:lang w:val="en-US"/>
         </w:rPr>
         <w:drawing>
-          <wp:inline distT="0" distB="0" distL="0" distR="0">
+          <wp:inline distT="0" distB="0" distL="0" distR="0" wp14:anchorId="6A991CCB" wp14:editId="0EF2812C">
             <wp:extent cx="5824762" cy="1036320"/>
             <wp:effectExtent l="0" t="0" r="5080" b="0"/>
             <wp:docPr id="157" name="Imagen 157"/>
@@ -7676,7 +7588,7 @@
                     <pic:cNvPicPr/>
                   </pic:nvPicPr>
                   <pic:blipFill>
-                    <a:blip r:embed="rId92" cstate="print">
+                    <a:blip r:embed="rId91" cstate="print">
                       <a:extLst>
                         <a:ext uri="{28A0092B-C50C-407E-A947-70E740481C1C}">
                           <a14:useLocalDpi xmlns:a14="http://schemas.microsoft.com/office/drawing/2010/main" val="0"/>
@@ -7716,7 +7628,7 @@
           <w:lang w:val="en-US"/>
         </w:rPr>
         <w:drawing>
-          <wp:inline distT="0" distB="0" distL="0" distR="0">
+          <wp:inline distT="0" distB="0" distL="0" distR="0" wp14:anchorId="08523E45" wp14:editId="562B82E7">
             <wp:extent cx="5400040" cy="2487930"/>
             <wp:effectExtent l="0" t="0" r="0" b="7620"/>
             <wp:docPr id="158" name="Imagen 158"/>
@@ -7731,7 +7643,7 @@
                     <pic:cNvPicPr/>
                   </pic:nvPicPr>
                   <pic:blipFill>
-                    <a:blip r:embed="rId93" cstate="print">
+                    <a:blip r:embed="rId92" cstate="print">
                       <a:extLst>
                         <a:ext uri="{28A0092B-C50C-407E-A947-70E740481C1C}">
                           <a14:useLocalDpi xmlns:a14="http://schemas.microsoft.com/office/drawing/2010/main" val="0"/>
@@ -7813,7 +7725,7 @@
           <w:lang w:val="en-US"/>
         </w:rPr>
         <w:drawing>
-          <wp:inline distT="0" distB="0" distL="0" distR="0">
+          <wp:inline distT="0" distB="0" distL="0" distR="0" wp14:anchorId="5E49CDB4" wp14:editId="506560E9">
             <wp:extent cx="5580358" cy="1120140"/>
             <wp:effectExtent l="0" t="0" r="1905" b="3810"/>
             <wp:docPr id="159" name="Imagen 159"/>
@@ -7828,7 +7740,7 @@
                     <pic:cNvPicPr/>
                   </pic:nvPicPr>
                   <pic:blipFill>
-                    <a:blip r:embed="rId94" cstate="print">
+                    <a:blip r:embed="rId93" cstate="print">
                       <a:extLst>
                         <a:ext uri="{28A0092B-C50C-407E-A947-70E740481C1C}">
                           <a14:useLocalDpi xmlns:a14="http://schemas.microsoft.com/office/drawing/2010/main" val="0"/>
@@ -7868,7 +7780,7 @@
           <w:lang w:val="en-US"/>
         </w:rPr>
         <w:drawing>
-          <wp:inline distT="0" distB="0" distL="0" distR="0">
+          <wp:inline distT="0" distB="0" distL="0" distR="0" wp14:anchorId="5C43A169" wp14:editId="29942006">
             <wp:extent cx="5400040" cy="2489835"/>
             <wp:effectExtent l="0" t="0" r="0" b="5715"/>
             <wp:docPr id="161" name="Imagen 161"/>
@@ -7883,7 +7795,7 @@
                     <pic:cNvPicPr/>
                   </pic:nvPicPr>
                   <pic:blipFill>
-                    <a:blip r:embed="rId95" cstate="print">
+                    <a:blip r:embed="rId94" cstate="print">
                       <a:extLst>
                         <a:ext uri="{28A0092B-C50C-407E-A947-70E740481C1C}">
                           <a14:useLocalDpi xmlns:a14="http://schemas.microsoft.com/office/drawing/2010/main" val="0"/>
@@ -7959,7 +7871,7 @@
           <w:lang w:val="en-US"/>
         </w:rPr>
         <w:drawing>
-          <wp:inline distT="0" distB="0" distL="0" distR="0">
+          <wp:inline distT="0" distB="0" distL="0" distR="0" wp14:anchorId="329D48B8" wp14:editId="56FB79B5">
             <wp:extent cx="5478780" cy="1110059"/>
             <wp:effectExtent l="0" t="0" r="7620" b="0"/>
             <wp:docPr id="162" name="Imagen 162"/>
@@ -7974,7 +7886,7 @@
                     <pic:cNvPicPr/>
                   </pic:nvPicPr>
                   <pic:blipFill>
-                    <a:blip r:embed="rId96" cstate="print">
+                    <a:blip r:embed="rId95" cstate="print">
                       <a:extLst>
                         <a:ext uri="{28A0092B-C50C-407E-A947-70E740481C1C}">
                           <a14:useLocalDpi xmlns:a14="http://schemas.microsoft.com/office/drawing/2010/main" val="0"/>
@@ -8014,7 +7926,7 @@
           <w:lang w:val="en-US"/>
         </w:rPr>
         <w:drawing>
-          <wp:inline distT="0" distB="0" distL="0" distR="0">
+          <wp:inline distT="0" distB="0" distL="0" distR="0" wp14:anchorId="0878FDCF" wp14:editId="24AD94A4">
             <wp:extent cx="4648200" cy="2146458"/>
             <wp:effectExtent l="0" t="0" r="0" b="6350"/>
             <wp:docPr id="164" name="Imagen 164"/>
@@ -8029,7 +7941,7 @@
                     <pic:cNvPicPr/>
                   </pic:nvPicPr>
                   <pic:blipFill>
-                    <a:blip r:embed="rId97" cstate="print">
+                    <a:blip r:embed="rId96" cstate="print">
                       <a:extLst>
                         <a:ext uri="{28A0092B-C50C-407E-A947-70E740481C1C}">
                           <a14:useLocalDpi xmlns:a14="http://schemas.microsoft.com/office/drawing/2010/main" val="0"/>
@@ -8084,7 +7996,7 @@
           <w:lang w:val="en-US"/>
         </w:rPr>
         <w:drawing>
-          <wp:inline distT="0" distB="0" distL="0" distR="0">
+          <wp:inline distT="0" distB="0" distL="0" distR="0" wp14:anchorId="322C1206" wp14:editId="5FBC3DBB">
             <wp:extent cx="5400040" cy="1090930"/>
             <wp:effectExtent l="0" t="0" r="0" b="0"/>
             <wp:docPr id="163" name="Imagen 163"/>
@@ -8099,7 +8011,7 @@
                     <pic:cNvPicPr/>
                   </pic:nvPicPr>
                   <pic:blipFill>
-                    <a:blip r:embed="rId98" cstate="print">
+                    <a:blip r:embed="rId97" cstate="print">
                       <a:extLst>
                         <a:ext uri="{28A0092B-C50C-407E-A947-70E740481C1C}">
                           <a14:useLocalDpi xmlns:a14="http://schemas.microsoft.com/office/drawing/2010/main" val="0"/>
@@ -8139,7 +8051,7 @@
           <w:lang w:val="en-US"/>
         </w:rPr>
         <w:drawing>
-          <wp:inline distT="0" distB="0" distL="0" distR="0">
+          <wp:inline distT="0" distB="0" distL="0" distR="0" wp14:anchorId="539908B2" wp14:editId="30EF85BB">
             <wp:extent cx="4945380" cy="2281946"/>
             <wp:effectExtent l="0" t="0" r="7620" b="4445"/>
             <wp:docPr id="165" name="Imagen 165"/>
@@ -8154,7 +8066,7 @@
                     <pic:cNvPicPr/>
                   </pic:nvPicPr>
                   <pic:blipFill>
-                    <a:blip r:embed="rId99" cstate="print">
+                    <a:blip r:embed="rId98" cstate="print">
                       <a:extLst>
                         <a:ext uri="{28A0092B-C50C-407E-A947-70E740481C1C}">
                           <a14:useLocalDpi xmlns:a14="http://schemas.microsoft.com/office/drawing/2010/main" val="0"/>
@@ -8222,7 +8134,7 @@
           <w:lang w:val="en-US"/>
         </w:rPr>
         <w:drawing>
-          <wp:inline distT="0" distB="0" distL="0" distR="0">
+          <wp:inline distT="0" distB="0" distL="0" distR="0" wp14:anchorId="6FEA3471" wp14:editId="06EAC745">
             <wp:extent cx="6073618" cy="1013460"/>
             <wp:effectExtent l="0" t="0" r="3810" b="0"/>
             <wp:docPr id="166" name="Imagen 166"/>
@@ -8237,7 +8149,7 @@
                     <pic:cNvPicPr/>
                   </pic:nvPicPr>
                   <pic:blipFill>
-                    <a:blip r:embed="rId100">
+                    <a:blip r:embed="rId99">
                       <a:extLst>
                         <a:ext uri="{28A0092B-C50C-407E-A947-70E740481C1C}">
                           <a14:useLocalDpi xmlns:a14="http://schemas.microsoft.com/office/drawing/2010/main" val="0"/>
@@ -8277,7 +8189,7 @@
           <w:lang w:val="en-US"/>
         </w:rPr>
         <w:drawing>
-          <wp:inline distT="0" distB="0" distL="0" distR="0">
+          <wp:inline distT="0" distB="0" distL="0" distR="0" wp14:anchorId="77EB4B0D" wp14:editId="18AB1947">
             <wp:extent cx="5265420" cy="2427765"/>
             <wp:effectExtent l="0" t="0" r="0" b="0"/>
             <wp:docPr id="167" name="Imagen 167"/>
@@ -8292,7 +8204,7 @@
                     <pic:cNvPicPr/>
                   </pic:nvPicPr>
                   <pic:blipFill>
-                    <a:blip r:embed="rId101" cstate="print">
+                    <a:blip r:embed="rId100" cstate="print">
                       <a:extLst>
                         <a:ext uri="{28A0092B-C50C-407E-A947-70E740481C1C}">
                           <a14:useLocalDpi xmlns:a14="http://schemas.microsoft.com/office/drawing/2010/main" val="0"/>
@@ -8381,7 +8293,7 @@
           <w:lang w:val="en-US"/>
         </w:rPr>
         <w:drawing>
-          <wp:inline distT="0" distB="0" distL="0" distR="0">
+          <wp:inline distT="0" distB="0" distL="0" distR="0" wp14:anchorId="76F56D77" wp14:editId="407562AB">
             <wp:extent cx="5936619" cy="990600"/>
             <wp:effectExtent l="0" t="0" r="6985" b="0"/>
             <wp:docPr id="168" name="Imagen 168"/>
@@ -8396,7 +8308,7 @@
                     <pic:cNvPicPr/>
                   </pic:nvPicPr>
                   <pic:blipFill>
-                    <a:blip r:embed="rId100" cstate="print">
+                    <a:blip r:embed="rId99" cstate="print">
                       <a:extLst>
                         <a:ext uri="{28A0092B-C50C-407E-A947-70E740481C1C}">
                           <a14:useLocalDpi xmlns:a14="http://schemas.microsoft.com/office/drawing/2010/main" val="0"/>
@@ -8436,7 +8348,7 @@
           <w:lang w:val="en-US"/>
         </w:rPr>
         <w:drawing>
-          <wp:inline distT="0" distB="0" distL="0" distR="0">
+          <wp:inline distT="0" distB="0" distL="0" distR="0" wp14:anchorId="72571E73" wp14:editId="133803F0">
             <wp:extent cx="5400040" cy="2489835"/>
             <wp:effectExtent l="0" t="0" r="0" b="5715"/>
             <wp:docPr id="169" name="Imagen 169"/>
@@ -8451,7 +8363,7 @@
                     <pic:cNvPicPr/>
                   </pic:nvPicPr>
                   <pic:blipFill>
-                    <a:blip r:embed="rId101" cstate="print">
+                    <a:blip r:embed="rId100" cstate="print">
                       <a:extLst>
                         <a:ext uri="{28A0092B-C50C-407E-A947-70E740481C1C}">
                           <a14:useLocalDpi xmlns:a14="http://schemas.microsoft.com/office/drawing/2010/main" val="0"/>
@@ -8519,7 +8431,7 @@
           <w:lang w:val="en-US"/>
         </w:rPr>
         <w:drawing>
-          <wp:inline distT="0" distB="0" distL="0" distR="0">
+          <wp:inline distT="0" distB="0" distL="0" distR="0" wp14:anchorId="66FBBFDD" wp14:editId="62FC6B88">
             <wp:extent cx="6125419" cy="1158240"/>
             <wp:effectExtent l="0" t="0" r="8890" b="3810"/>
             <wp:docPr id="170" name="Imagen 170"/>
@@ -8534,7 +8446,7 @@
                     <pic:cNvPicPr/>
                   </pic:nvPicPr>
                   <pic:blipFill>
-                    <a:blip r:embed="rId102">
+                    <a:blip r:embed="rId101">
                       <a:extLst>
                         <a:ext uri="{28A0092B-C50C-407E-A947-70E740481C1C}">
                           <a14:useLocalDpi xmlns:a14="http://schemas.microsoft.com/office/drawing/2010/main" val="0"/>
@@ -8574,7 +8486,7 @@
           <w:lang w:val="en-US"/>
         </w:rPr>
         <w:drawing>
-          <wp:inline distT="0" distB="0" distL="0" distR="0">
+          <wp:inline distT="0" distB="0" distL="0" distR="0" wp14:anchorId="08B62FFA" wp14:editId="505B4F0E">
             <wp:extent cx="5059680" cy="2324573"/>
             <wp:effectExtent l="0" t="0" r="7620" b="0"/>
             <wp:docPr id="171" name="Imagen 171"/>
@@ -8589,7 +8501,7 @@
                     <pic:cNvPicPr/>
                   </pic:nvPicPr>
                   <pic:blipFill>
-                    <a:blip r:embed="rId103" cstate="print">
+                    <a:blip r:embed="rId102" cstate="print">
                       <a:extLst>
                         <a:ext uri="{28A0092B-C50C-407E-A947-70E740481C1C}">
                           <a14:useLocalDpi xmlns:a14="http://schemas.microsoft.com/office/drawing/2010/main" val="0"/>
@@ -8658,7 +8570,7 @@
           <w:lang w:val="en-US"/>
         </w:rPr>
         <w:drawing>
-          <wp:inline distT="0" distB="0" distL="0" distR="0">
+          <wp:inline distT="0" distB="0" distL="0" distR="0" wp14:anchorId="59F49FA1" wp14:editId="189CD1A3">
             <wp:extent cx="5969604" cy="1051560"/>
             <wp:effectExtent l="0" t="0" r="0" b="0"/>
             <wp:docPr id="172" name="Imagen 172"/>
@@ -8673,7 +8585,7 @@
                     <pic:cNvPicPr/>
                   </pic:nvPicPr>
                   <pic:blipFill>
-                    <a:blip r:embed="rId104" cstate="print">
+                    <a:blip r:embed="rId103" cstate="print">
                       <a:extLst>
                         <a:ext uri="{28A0092B-C50C-407E-A947-70E740481C1C}">
                           <a14:useLocalDpi xmlns:a14="http://schemas.microsoft.com/office/drawing/2010/main" val="0"/>
@@ -8713,7 +8625,7 @@
           <w:lang w:val="en-US"/>
         </w:rPr>
         <w:drawing>
-          <wp:inline distT="0" distB="0" distL="0" distR="0">
+          <wp:inline distT="0" distB="0" distL="0" distR="0" wp14:anchorId="53230E24" wp14:editId="02E25033">
             <wp:extent cx="5400040" cy="2482215"/>
             <wp:effectExtent l="0" t="0" r="0" b="0"/>
             <wp:docPr id="173" name="Imagen 173"/>
@@ -8728,7 +8640,7 @@
                     <pic:cNvPicPr/>
                   </pic:nvPicPr>
                   <pic:blipFill>
-                    <a:blip r:embed="rId105" cstate="print">
+                    <a:blip r:embed="rId104" cstate="print">
                       <a:extLst>
                         <a:ext uri="{28A0092B-C50C-407E-A947-70E740481C1C}">
                           <a14:useLocalDpi xmlns:a14="http://schemas.microsoft.com/office/drawing/2010/main" val="0"/>
@@ -8782,7 +8694,7 @@
           <w:lang w:val="en-US"/>
         </w:rPr>
         <w:drawing>
-          <wp:inline distT="0" distB="0" distL="0" distR="0">
+          <wp:inline distT="0" distB="0" distL="0" distR="0" wp14:anchorId="3F2B7531" wp14:editId="013BA948">
             <wp:extent cx="6173530" cy="1089660"/>
             <wp:effectExtent l="0" t="0" r="0" b="0"/>
             <wp:docPr id="174" name="Imagen 174"/>
@@ -8797,7 +8709,7 @@
                     <pic:cNvPicPr/>
                   </pic:nvPicPr>
                   <pic:blipFill>
-                    <a:blip r:embed="rId106">
+                    <a:blip r:embed="rId105">
                       <a:extLst>
                         <a:ext uri="{28A0092B-C50C-407E-A947-70E740481C1C}">
                           <a14:useLocalDpi xmlns:a14="http://schemas.microsoft.com/office/drawing/2010/main" val="0"/>
@@ -8837,7 +8749,7 @@
           <w:lang w:val="en-US"/>
         </w:rPr>
         <w:drawing>
-          <wp:inline distT="0" distB="0" distL="0" distR="0">
+          <wp:inline distT="0" distB="0" distL="0" distR="0" wp14:anchorId="68D9D66B" wp14:editId="0803A79C">
             <wp:extent cx="5400040" cy="2484120"/>
             <wp:effectExtent l="0" t="0" r="0" b="0"/>
             <wp:docPr id="175" name="Imagen 175"/>
@@ -8852,7 +8764,7 @@
                     <pic:cNvPicPr/>
                   </pic:nvPicPr>
                   <pic:blipFill>
-                    <a:blip r:embed="rId107" cstate="print">
+                    <a:blip r:embed="rId106" cstate="print">
                       <a:extLst>
                         <a:ext uri="{28A0092B-C50C-407E-A947-70E740481C1C}">
                           <a14:useLocalDpi xmlns:a14="http://schemas.microsoft.com/office/drawing/2010/main" val="0"/>
@@ -8912,28 +8824,30 @@
         <w:rPr>
           <w:lang w:val="en-US"/>
         </w:rPr>
-        <w:t xml:space="preserve">Putting aside the fact that there is a big problem with the performance of the system when it comes to </w:t>
-      </w:r>
-      <w:r>
-        <w:rPr>
-          <w:lang w:val="en-US"/>
-        </w:rPr>
-        <w:t>creating comments, out of the tests that have been ran with 100 concurrent users because they put the system in a stress situation, creating a sponsorship is the one that seems to stress the system the most:</w:t>
-      </w:r>
-    </w:p>
-    <w:p>
-      <w:pPr>
-        <w:rPr>
-          <w:lang w:val="en-US"/>
-        </w:rPr>
-      </w:pPr>
-      <w:r>
-        <w:rPr>
-          <w:noProof/>
-          <w:lang w:val="en-US"/>
-        </w:rPr>
-        <w:drawing>
-          <wp:inline distT="0" distB="0" distL="0" distR="0" wp14:anchorId="41C26212" wp14:editId="59391C90">
+        <w:t>Out</w:t>
+      </w:r>
+      <w:bookmarkStart w:id="7" w:name="_GoBack"/>
+      <w:bookmarkEnd w:id="7"/>
+      <w:r>
+        <w:rPr>
+          <w:lang w:val="en-US"/>
+        </w:rPr>
+        <w:t xml:space="preserve"> of the tests that have been ran with 100 concurrent users because they put the system in a stress situation, creating a sponsorship is the one that seems to stress the system the most:</w:t>
+      </w:r>
+    </w:p>
+    <w:p>
+      <w:pPr>
+        <w:rPr>
+          <w:lang w:val="en-US"/>
+        </w:rPr>
+      </w:pPr>
+      <w:r>
+        <w:rPr>
+          <w:noProof/>
+          <w:lang w:val="en-US"/>
+        </w:rPr>
+        <w:drawing>
+          <wp:inline distT="0" distB="0" distL="0" distR="0" wp14:anchorId="0F41B75C" wp14:editId="6723F3ED">
             <wp:extent cx="5357666" cy="3291840"/>
             <wp:effectExtent l="0" t="0" r="0" b="3810"/>
             <wp:docPr id="176" name="Imagen 176"/>
@@ -8948,7 +8862,7 @@
                     <pic:cNvPicPr/>
                   </pic:nvPicPr>
                   <pic:blipFill>
-                    <a:blip r:embed="rId54">
+                    <a:blip r:embed="rId53">
                       <a:extLst>
                         <a:ext uri="{28A0092B-C50C-407E-A947-70E740481C1C}">
                           <a14:useLocalDpi xmlns:a14="http://schemas.microsoft.com/office/drawing/2010/main" val="0"/>
@@ -8987,7 +8901,7 @@
           <w:lang w:val="en-US"/>
         </w:rPr>
         <w:drawing>
-          <wp:inline distT="0" distB="0" distL="0" distR="0" wp14:anchorId="7F0999D9" wp14:editId="2E601C5C">
+          <wp:inline distT="0" distB="0" distL="0" distR="0" wp14:anchorId="6951AB14" wp14:editId="7D1D1240">
             <wp:extent cx="5400040" cy="3306445"/>
             <wp:effectExtent l="0" t="0" r="0" b="8255"/>
             <wp:docPr id="177" name="Imagen 177"/>
@@ -9002,7 +8916,7 @@
                     <pic:cNvPicPr/>
                   </pic:nvPicPr>
                   <pic:blipFill>
-                    <a:blip r:embed="rId55">
+                    <a:blip r:embed="rId54">
                       <a:extLst>
                         <a:ext uri="{28A0092B-C50C-407E-A947-70E740481C1C}">
                           <a14:useLocalDpi xmlns:a14="http://schemas.microsoft.com/office/drawing/2010/main" val="0"/>
@@ -9042,7 +8956,7 @@
         </w:rPr>
         <w:lastRenderedPageBreak/>
         <w:drawing>
-          <wp:inline distT="0" distB="0" distL="0" distR="0">
+          <wp:inline distT="0" distB="0" distL="0" distR="0" wp14:anchorId="5F522858" wp14:editId="6DE2A4FD">
             <wp:extent cx="5265420" cy="3344136"/>
             <wp:effectExtent l="0" t="0" r="0" b="8890"/>
             <wp:docPr id="178" name="Imagen 178"/>
@@ -9057,7 +8971,7 @@
                     <pic:cNvPicPr/>
                   </pic:nvPicPr>
                   <pic:blipFill>
-                    <a:blip r:embed="rId108">
+                    <a:blip r:embed="rId107">
                       <a:extLst>
                         <a:ext uri="{28A0092B-C50C-407E-A947-70E740481C1C}">
                           <a14:useLocalDpi xmlns:a14="http://schemas.microsoft.com/office/drawing/2010/main" val="0"/>
@@ -9096,8 +9010,6 @@
         </w:rPr>
         <w:t>In this case, the processor will be the system’s bottleneck. Because with 100 users the time it takes to create a sponsor is already too long, we can consider that our system can handle less than 100 concurrent users. With 60 users it already takes near 4 seconds, which is still acceptable but noticeable. Our estimation is that the maximum workload our system can handle is around 70 concurrent users</w:t>
       </w:r>
-      <w:bookmarkStart w:id="7" w:name="_GoBack"/>
-      <w:bookmarkEnd w:id="7"/>
     </w:p>
     <w:sectPr>
       <w:pgSz w:w="11906" w:h="16838"/>
@@ -10127,7 +10039,7 @@
 </file>
 
 <file path=customXml/itemProps1.xml><?xml version="1.0" encoding="utf-8"?>
-<ds:datastoreItem xmlns:ds="http://schemas.openxmlformats.org/officeDocument/2006/customXml" ds:itemID="{BFBC52D9-005D-47F7-AFB3-BA0647DF4C3B}">
+<ds:datastoreItem xmlns:ds="http://schemas.openxmlformats.org/officeDocument/2006/customXml" ds:itemID="{E6409358-11B3-4B31-A3BA-0A6C2B9E254B}">
   <ds:schemaRefs>
     <ds:schemaRef ds:uri="http://schemas.openxmlformats.org/officeDocument/2006/bibliography"/>
   </ds:schemaRefs>

</xml_diff>